<commit_message>
Update Desert list of objects.docx
</commit_message>
<xml_diff>
--- a/Object List/Desert list of objects.docx
+++ b/Object List/Desert list of objects.docx
@@ -8697,12 +8697,6 @@
     <w:p>
       <w:pPr>
         <w:pStyle w:val="ListParagraph"/>
-        <w:rPr>
-          <w:b/>
-          <w:bCs/>
-          <w:sz w:val="32"/>
-          <w:szCs w:val="32"/>
-        </w:rPr>
       </w:pPr>
       <w:r>
         <w:rPr>
@@ -8990,6 +8984,2586 @@
                     <a:xfrm>
                       <a:off x="0" y="0"/>
                       <a:ext cx="2524125" cy="1809750"/>
+                    </a:xfrm>
+                    <a:prstGeom prst="rect">
+                      <a:avLst/>
+                    </a:prstGeom>
+                    <a:noFill/>
+                    <a:ln>
+                      <a:noFill/>
+                    </a:ln>
+                  </pic:spPr>
+                </pic:pic>
+              </a:graphicData>
+            </a:graphic>
+          </wp:inline>
+        </w:drawing>
+      </w:r>
+    </w:p>
+    <w:p>
+      <w:pPr>
+        <w:jc w:val="center"/>
+        <w:rPr>
+          <w:b/>
+          <w:bCs/>
+          <w:sz w:val="32"/>
+          <w:szCs w:val="32"/>
+        </w:rPr>
+      </w:pPr>
+    </w:p>
+    <w:p>
+      <w:pPr>
+        <w:jc w:val="center"/>
+        <w:rPr>
+          <w:b/>
+          <w:bCs/>
+          <w:sz w:val="32"/>
+          <w:szCs w:val="32"/>
+        </w:rPr>
+      </w:pPr>
+    </w:p>
+    <w:p>
+      <w:pPr>
+        <w:jc w:val="center"/>
+        <w:rPr>
+          <w:b/>
+          <w:bCs/>
+          <w:sz w:val="32"/>
+          <w:szCs w:val="32"/>
+        </w:rPr>
+      </w:pPr>
+    </w:p>
+    <w:p>
+      <w:pPr>
+        <w:jc w:val="center"/>
+        <w:rPr>
+          <w:b/>
+          <w:bCs/>
+          <w:sz w:val="32"/>
+          <w:szCs w:val="32"/>
+        </w:rPr>
+      </w:pPr>
+    </w:p>
+    <w:p>
+      <w:pPr>
+        <w:jc w:val="center"/>
+        <w:rPr>
+          <w:b/>
+          <w:bCs/>
+          <w:sz w:val="32"/>
+          <w:szCs w:val="32"/>
+        </w:rPr>
+      </w:pPr>
+    </w:p>
+    <w:p>
+      <w:pPr>
+        <w:jc w:val="center"/>
+        <w:rPr>
+          <w:b/>
+          <w:bCs/>
+          <w:sz w:val="32"/>
+          <w:szCs w:val="32"/>
+        </w:rPr>
+      </w:pPr>
+    </w:p>
+    <w:p>
+      <w:pPr>
+        <w:jc w:val="center"/>
+        <w:rPr>
+          <w:b/>
+          <w:bCs/>
+          <w:sz w:val="32"/>
+          <w:szCs w:val="32"/>
+        </w:rPr>
+      </w:pPr>
+    </w:p>
+    <w:p>
+      <w:pPr>
+        <w:jc w:val="center"/>
+        <w:rPr>
+          <w:b/>
+          <w:bCs/>
+          <w:sz w:val="32"/>
+          <w:szCs w:val="32"/>
+        </w:rPr>
+      </w:pPr>
+    </w:p>
+    <w:p>
+      <w:pPr>
+        <w:pStyle w:val="ListParagraph"/>
+        <w:numPr>
+          <w:ilvl w:val="0"/>
+          <w:numId w:val="2"/>
+        </w:numPr>
+        <w:jc w:val="center"/>
+        <w:rPr>
+          <w:b/>
+          <w:bCs/>
+          <w:sz w:val="32"/>
+          <w:szCs w:val="32"/>
+        </w:rPr>
+      </w:pPr>
+      <w:r>
+        <w:rPr>
+          <w:b/>
+          <w:bCs/>
+          <w:sz w:val="32"/>
+          <w:szCs w:val="32"/>
+        </w:rPr>
+        <w:lastRenderedPageBreak/>
+        <w:t>Joshua tree</w:t>
+      </w:r>
+    </w:p>
+    <w:p>
+      <w:pPr>
+        <w:pStyle w:val="ListParagraph"/>
+        <w:rPr>
+          <w:b/>
+          <w:bCs/>
+          <w:sz w:val="32"/>
+          <w:szCs w:val="32"/>
+        </w:rPr>
+      </w:pPr>
+      <w:r>
+        <w:rPr>
+          <w:b/>
+          <w:bCs/>
+          <w:noProof/>
+          <w:sz w:val="32"/>
+          <w:szCs w:val="32"/>
+        </w:rPr>
+        <w:drawing>
+          <wp:inline distT="0" distB="0" distL="0" distR="0" wp14:anchorId="6C8A9C53" wp14:editId="56F82663">
+            <wp:extent cx="3028950" cy="1514475"/>
+            <wp:effectExtent l="0" t="0" r="0" b="9525"/>
+            <wp:docPr id="873476773" name="Picture 1" descr="Joshua Tree | National Wildlife Federation"/>
+            <wp:cNvGraphicFramePr>
+              <a:graphicFrameLocks xmlns:a="http://schemas.openxmlformats.org/drawingml/2006/main" noChangeAspect="1"/>
+            </wp:cNvGraphicFramePr>
+            <a:graphic xmlns:a="http://schemas.openxmlformats.org/drawingml/2006/main">
+              <a:graphicData uri="http://schemas.openxmlformats.org/drawingml/2006/picture">
+                <pic:pic xmlns:pic="http://schemas.openxmlformats.org/drawingml/2006/picture">
+                  <pic:nvPicPr>
+                    <pic:cNvPr id="0" name="Picture 1" descr="Joshua Tree | National Wildlife Federation"/>
+                    <pic:cNvPicPr>
+                      <a:picLocks noChangeAspect="1" noChangeArrowheads="1"/>
+                    </pic:cNvPicPr>
+                  </pic:nvPicPr>
+                  <pic:blipFill>
+                    <a:blip r:embed="rId103">
+                      <a:extLst>
+                        <a:ext uri="{28A0092B-C50C-407E-A947-70E740481C1C}">
+                          <a14:useLocalDpi xmlns:a14="http://schemas.microsoft.com/office/drawing/2010/main" val="0"/>
+                        </a:ext>
+                      </a:extLst>
+                    </a:blip>
+                    <a:srcRect/>
+                    <a:stretch>
+                      <a:fillRect/>
+                    </a:stretch>
+                  </pic:blipFill>
+                  <pic:spPr bwMode="auto">
+                    <a:xfrm>
+                      <a:off x="0" y="0"/>
+                      <a:ext cx="3028950" cy="1514475"/>
+                    </a:xfrm>
+                    <a:prstGeom prst="rect">
+                      <a:avLst/>
+                    </a:prstGeom>
+                    <a:noFill/>
+                    <a:ln>
+                      <a:noFill/>
+                    </a:ln>
+                  </pic:spPr>
+                </pic:pic>
+              </a:graphicData>
+            </a:graphic>
+          </wp:inline>
+        </w:drawing>
+      </w:r>
+      <w:r>
+        <w:rPr>
+          <w:b/>
+          <w:bCs/>
+          <w:sz w:val="32"/>
+          <w:szCs w:val="32"/>
+        </w:rPr>
+        <w:t xml:space="preserve"> </w:t>
+      </w:r>
+      <w:r>
+        <w:rPr>
+          <w:b/>
+          <w:bCs/>
+          <w:noProof/>
+          <w:sz w:val="32"/>
+          <w:szCs w:val="32"/>
+        </w:rPr>
+        <w:drawing>
+          <wp:inline distT="0" distB="0" distL="0" distR="0" wp14:anchorId="0472265E" wp14:editId="3BB9C134">
+            <wp:extent cx="2619375" cy="1743075"/>
+            <wp:effectExtent l="0" t="0" r="9525" b="9525"/>
+            <wp:docPr id="1998943319" name="Picture 2" descr="How to Grow and Care for Joshua Trees | Gardener's Path"/>
+            <wp:cNvGraphicFramePr>
+              <a:graphicFrameLocks xmlns:a="http://schemas.openxmlformats.org/drawingml/2006/main" noChangeAspect="1"/>
+            </wp:cNvGraphicFramePr>
+            <a:graphic xmlns:a="http://schemas.openxmlformats.org/drawingml/2006/main">
+              <a:graphicData uri="http://schemas.openxmlformats.org/drawingml/2006/picture">
+                <pic:pic xmlns:pic="http://schemas.openxmlformats.org/drawingml/2006/picture">
+                  <pic:nvPicPr>
+                    <pic:cNvPr id="0" name="Picture 3" descr="How to Grow and Care for Joshua Trees | Gardener's Path"/>
+                    <pic:cNvPicPr>
+                      <a:picLocks noChangeAspect="1" noChangeArrowheads="1"/>
+                    </pic:cNvPicPr>
+                  </pic:nvPicPr>
+                  <pic:blipFill>
+                    <a:blip r:embed="rId104">
+                      <a:extLst>
+                        <a:ext uri="{28A0092B-C50C-407E-A947-70E740481C1C}">
+                          <a14:useLocalDpi xmlns:a14="http://schemas.microsoft.com/office/drawing/2010/main" val="0"/>
+                        </a:ext>
+                      </a:extLst>
+                    </a:blip>
+                    <a:srcRect/>
+                    <a:stretch>
+                      <a:fillRect/>
+                    </a:stretch>
+                  </pic:blipFill>
+                  <pic:spPr bwMode="auto">
+                    <a:xfrm>
+                      <a:off x="0" y="0"/>
+                      <a:ext cx="2619375" cy="1743075"/>
+                    </a:xfrm>
+                    <a:prstGeom prst="rect">
+                      <a:avLst/>
+                    </a:prstGeom>
+                    <a:noFill/>
+                    <a:ln>
+                      <a:noFill/>
+                    </a:ln>
+                  </pic:spPr>
+                </pic:pic>
+              </a:graphicData>
+            </a:graphic>
+          </wp:inline>
+        </w:drawing>
+      </w:r>
+      <w:r>
+        <w:rPr>
+          <w:b/>
+          <w:bCs/>
+          <w:sz w:val="32"/>
+          <w:szCs w:val="32"/>
+        </w:rPr>
+        <w:t xml:space="preserve"> </w:t>
+      </w:r>
+      <w:r>
+        <w:rPr>
+          <w:b/>
+          <w:bCs/>
+          <w:noProof/>
+          <w:sz w:val="32"/>
+          <w:szCs w:val="32"/>
+        </w:rPr>
+        <w:drawing>
+          <wp:inline distT="0" distB="0" distL="0" distR="0" wp14:anchorId="1A1F20B4" wp14:editId="72878D38">
+            <wp:extent cx="2528341" cy="1676400"/>
+            <wp:effectExtent l="0" t="0" r="5715" b="0"/>
+            <wp:docPr id="2130877430" name="Picture 3" descr="Joshua Trees - Joshua Tree National Park (U.S. National Park Service)"/>
+            <wp:cNvGraphicFramePr>
+              <a:graphicFrameLocks xmlns:a="http://schemas.openxmlformats.org/drawingml/2006/main" noChangeAspect="1"/>
+            </wp:cNvGraphicFramePr>
+            <a:graphic xmlns:a="http://schemas.openxmlformats.org/drawingml/2006/main">
+              <a:graphicData uri="http://schemas.openxmlformats.org/drawingml/2006/picture">
+                <pic:pic xmlns:pic="http://schemas.openxmlformats.org/drawingml/2006/picture">
+                  <pic:nvPicPr>
+                    <pic:cNvPr id="0" name="Picture 5" descr="Joshua Trees - Joshua Tree National Park (U.S. National Park Service)"/>
+                    <pic:cNvPicPr>
+                      <a:picLocks noChangeAspect="1" noChangeArrowheads="1"/>
+                    </pic:cNvPicPr>
+                  </pic:nvPicPr>
+                  <pic:blipFill>
+                    <a:blip r:embed="rId105">
+                      <a:extLst>
+                        <a:ext uri="{28A0092B-C50C-407E-A947-70E740481C1C}">
+                          <a14:useLocalDpi xmlns:a14="http://schemas.microsoft.com/office/drawing/2010/main" val="0"/>
+                        </a:ext>
+                      </a:extLst>
+                    </a:blip>
+                    <a:srcRect/>
+                    <a:stretch>
+                      <a:fillRect/>
+                    </a:stretch>
+                  </pic:blipFill>
+                  <pic:spPr bwMode="auto">
+                    <a:xfrm>
+                      <a:off x="0" y="0"/>
+                      <a:ext cx="2531588" cy="1678553"/>
+                    </a:xfrm>
+                    <a:prstGeom prst="rect">
+                      <a:avLst/>
+                    </a:prstGeom>
+                    <a:noFill/>
+                    <a:ln>
+                      <a:noFill/>
+                    </a:ln>
+                  </pic:spPr>
+                </pic:pic>
+              </a:graphicData>
+            </a:graphic>
+          </wp:inline>
+        </w:drawing>
+      </w:r>
+    </w:p>
+    <w:p>
+      <w:pPr>
+        <w:pStyle w:val="ListParagraph"/>
+        <w:rPr>
+          <w:b/>
+          <w:bCs/>
+          <w:sz w:val="32"/>
+          <w:szCs w:val="32"/>
+        </w:rPr>
+      </w:pPr>
+    </w:p>
+    <w:p>
+      <w:pPr>
+        <w:pStyle w:val="ListParagraph"/>
+        <w:numPr>
+          <w:ilvl w:val="0"/>
+          <w:numId w:val="2"/>
+        </w:numPr>
+        <w:jc w:val="center"/>
+        <w:rPr>
+          <w:b/>
+          <w:bCs/>
+          <w:sz w:val="32"/>
+          <w:szCs w:val="32"/>
+        </w:rPr>
+      </w:pPr>
+      <w:r>
+        <w:rPr>
+          <w:b/>
+          <w:bCs/>
+          <w:sz w:val="32"/>
+          <w:szCs w:val="32"/>
+        </w:rPr>
+        <w:t>Sagebrush</w:t>
+      </w:r>
+    </w:p>
+    <w:p>
+      <w:pPr>
+        <w:pStyle w:val="ListParagraph"/>
+        <w:rPr>
+          <w:b/>
+          <w:bCs/>
+          <w:sz w:val="32"/>
+          <w:szCs w:val="32"/>
+        </w:rPr>
+      </w:pPr>
+      <w:r>
+        <w:rPr>
+          <w:b/>
+          <w:bCs/>
+          <w:noProof/>
+          <w:sz w:val="32"/>
+          <w:szCs w:val="32"/>
+        </w:rPr>
+        <w:drawing>
+          <wp:inline distT="0" distB="0" distL="0" distR="0" wp14:anchorId="3D878035" wp14:editId="5969DBD5">
+            <wp:extent cx="2466975" cy="1847850"/>
+            <wp:effectExtent l="0" t="0" r="9525" b="0"/>
+            <wp:docPr id="2026326555" name="Picture 4" descr="How To Care For A Sagebrush Plant - Information On Growing Sagebrush Plants"/>
+            <wp:cNvGraphicFramePr>
+              <a:graphicFrameLocks xmlns:a="http://schemas.openxmlformats.org/drawingml/2006/main" noChangeAspect="1"/>
+            </wp:cNvGraphicFramePr>
+            <a:graphic xmlns:a="http://schemas.openxmlformats.org/drawingml/2006/main">
+              <a:graphicData uri="http://schemas.openxmlformats.org/drawingml/2006/picture">
+                <pic:pic xmlns:pic="http://schemas.openxmlformats.org/drawingml/2006/picture">
+                  <pic:nvPicPr>
+                    <pic:cNvPr id="0" name="Picture 7" descr="How To Care For A Sagebrush Plant - Information On Growing Sagebrush Plants"/>
+                    <pic:cNvPicPr>
+                      <a:picLocks noChangeAspect="1" noChangeArrowheads="1"/>
+                    </pic:cNvPicPr>
+                  </pic:nvPicPr>
+                  <pic:blipFill>
+                    <a:blip r:embed="rId106">
+                      <a:extLst>
+                        <a:ext uri="{28A0092B-C50C-407E-A947-70E740481C1C}">
+                          <a14:useLocalDpi xmlns:a14="http://schemas.microsoft.com/office/drawing/2010/main" val="0"/>
+                        </a:ext>
+                      </a:extLst>
+                    </a:blip>
+                    <a:srcRect/>
+                    <a:stretch>
+                      <a:fillRect/>
+                    </a:stretch>
+                  </pic:blipFill>
+                  <pic:spPr bwMode="auto">
+                    <a:xfrm>
+                      <a:off x="0" y="0"/>
+                      <a:ext cx="2466975" cy="1847850"/>
+                    </a:xfrm>
+                    <a:prstGeom prst="rect">
+                      <a:avLst/>
+                    </a:prstGeom>
+                    <a:noFill/>
+                    <a:ln>
+                      <a:noFill/>
+                    </a:ln>
+                  </pic:spPr>
+                </pic:pic>
+              </a:graphicData>
+            </a:graphic>
+          </wp:inline>
+        </w:drawing>
+      </w:r>
+      <w:r>
+        <w:rPr>
+          <w:b/>
+          <w:bCs/>
+          <w:sz w:val="32"/>
+          <w:szCs w:val="32"/>
+        </w:rPr>
+        <w:t xml:space="preserve"> </w:t>
+      </w:r>
+      <w:r>
+        <w:rPr>
+          <w:b/>
+          <w:bCs/>
+          <w:noProof/>
+          <w:sz w:val="32"/>
+          <w:szCs w:val="32"/>
+        </w:rPr>
+        <w:drawing>
+          <wp:inline distT="0" distB="0" distL="0" distR="0" wp14:anchorId="60A85E89" wp14:editId="48F877E7">
+            <wp:extent cx="2667000" cy="1461129"/>
+            <wp:effectExtent l="0" t="0" r="0" b="6350"/>
+            <wp:docPr id="979751616" name="Picture 5" descr="Conserving Sagebrush in Nevada"/>
+            <wp:cNvGraphicFramePr>
+              <a:graphicFrameLocks xmlns:a="http://schemas.openxmlformats.org/drawingml/2006/main" noChangeAspect="1"/>
+            </wp:cNvGraphicFramePr>
+            <a:graphic xmlns:a="http://schemas.openxmlformats.org/drawingml/2006/main">
+              <a:graphicData uri="http://schemas.openxmlformats.org/drawingml/2006/picture">
+                <pic:pic xmlns:pic="http://schemas.openxmlformats.org/drawingml/2006/picture">
+                  <pic:nvPicPr>
+                    <pic:cNvPr id="0" name="Picture 9" descr="Conserving Sagebrush in Nevada"/>
+                    <pic:cNvPicPr>
+                      <a:picLocks noChangeAspect="1" noChangeArrowheads="1"/>
+                    </pic:cNvPicPr>
+                  </pic:nvPicPr>
+                  <pic:blipFill>
+                    <a:blip r:embed="rId107">
+                      <a:extLst>
+                        <a:ext uri="{28A0092B-C50C-407E-A947-70E740481C1C}">
+                          <a14:useLocalDpi xmlns:a14="http://schemas.microsoft.com/office/drawing/2010/main" val="0"/>
+                        </a:ext>
+                      </a:extLst>
+                    </a:blip>
+                    <a:srcRect/>
+                    <a:stretch>
+                      <a:fillRect/>
+                    </a:stretch>
+                  </pic:blipFill>
+                  <pic:spPr bwMode="auto">
+                    <a:xfrm>
+                      <a:off x="0" y="0"/>
+                      <a:ext cx="2673211" cy="1464531"/>
+                    </a:xfrm>
+                    <a:prstGeom prst="rect">
+                      <a:avLst/>
+                    </a:prstGeom>
+                    <a:noFill/>
+                    <a:ln>
+                      <a:noFill/>
+                    </a:ln>
+                  </pic:spPr>
+                </pic:pic>
+              </a:graphicData>
+            </a:graphic>
+          </wp:inline>
+        </w:drawing>
+      </w:r>
+      <w:r>
+        <w:rPr>
+          <w:b/>
+          <w:bCs/>
+          <w:sz w:val="32"/>
+          <w:szCs w:val="32"/>
+        </w:rPr>
+        <w:t xml:space="preserve"> </w:t>
+      </w:r>
+      <w:r>
+        <w:rPr>
+          <w:b/>
+          <w:bCs/>
+          <w:noProof/>
+          <w:sz w:val="32"/>
+          <w:szCs w:val="32"/>
+        </w:rPr>
+        <w:drawing>
+          <wp:inline distT="0" distB="0" distL="0" distR="0" wp14:anchorId="45FFE11C" wp14:editId="7BF8D298">
+            <wp:extent cx="2619375" cy="1743075"/>
+            <wp:effectExtent l="0" t="0" r="9525" b="9525"/>
+            <wp:docPr id="1209032746" name="Picture 6" descr="Artemisia tridentata (Big Sagebrush)"/>
+            <wp:cNvGraphicFramePr>
+              <a:graphicFrameLocks xmlns:a="http://schemas.openxmlformats.org/drawingml/2006/main" noChangeAspect="1"/>
+            </wp:cNvGraphicFramePr>
+            <a:graphic xmlns:a="http://schemas.openxmlformats.org/drawingml/2006/main">
+              <a:graphicData uri="http://schemas.openxmlformats.org/drawingml/2006/picture">
+                <pic:pic xmlns:pic="http://schemas.openxmlformats.org/drawingml/2006/picture">
+                  <pic:nvPicPr>
+                    <pic:cNvPr id="0" name="Picture 11" descr="Artemisia tridentata (Big Sagebrush)"/>
+                    <pic:cNvPicPr>
+                      <a:picLocks noChangeAspect="1" noChangeArrowheads="1"/>
+                    </pic:cNvPicPr>
+                  </pic:nvPicPr>
+                  <pic:blipFill>
+                    <a:blip r:embed="rId108">
+                      <a:extLst>
+                        <a:ext uri="{28A0092B-C50C-407E-A947-70E740481C1C}">
+                          <a14:useLocalDpi xmlns:a14="http://schemas.microsoft.com/office/drawing/2010/main" val="0"/>
+                        </a:ext>
+                      </a:extLst>
+                    </a:blip>
+                    <a:srcRect/>
+                    <a:stretch>
+                      <a:fillRect/>
+                    </a:stretch>
+                  </pic:blipFill>
+                  <pic:spPr bwMode="auto">
+                    <a:xfrm>
+                      <a:off x="0" y="0"/>
+                      <a:ext cx="2619375" cy="1743075"/>
+                    </a:xfrm>
+                    <a:prstGeom prst="rect">
+                      <a:avLst/>
+                    </a:prstGeom>
+                    <a:noFill/>
+                    <a:ln>
+                      <a:noFill/>
+                    </a:ln>
+                  </pic:spPr>
+                </pic:pic>
+              </a:graphicData>
+            </a:graphic>
+          </wp:inline>
+        </w:drawing>
+      </w:r>
+    </w:p>
+    <w:p>
+      <w:pPr>
+        <w:pStyle w:val="ListParagraph"/>
+        <w:rPr>
+          <w:b/>
+          <w:bCs/>
+          <w:sz w:val="32"/>
+          <w:szCs w:val="32"/>
+        </w:rPr>
+      </w:pPr>
+    </w:p>
+    <w:p>
+      <w:pPr>
+        <w:pStyle w:val="ListParagraph"/>
+        <w:rPr>
+          <w:b/>
+          <w:bCs/>
+          <w:sz w:val="32"/>
+          <w:szCs w:val="32"/>
+        </w:rPr>
+      </w:pPr>
+    </w:p>
+    <w:p>
+      <w:pPr>
+        <w:pStyle w:val="ListParagraph"/>
+        <w:rPr>
+          <w:b/>
+          <w:bCs/>
+          <w:sz w:val="32"/>
+          <w:szCs w:val="32"/>
+        </w:rPr>
+      </w:pPr>
+    </w:p>
+    <w:p>
+      <w:pPr>
+        <w:pStyle w:val="ListParagraph"/>
+        <w:rPr>
+          <w:b/>
+          <w:bCs/>
+          <w:sz w:val="32"/>
+          <w:szCs w:val="32"/>
+        </w:rPr>
+      </w:pPr>
+    </w:p>
+    <w:p>
+      <w:pPr>
+        <w:pStyle w:val="ListParagraph"/>
+        <w:numPr>
+          <w:ilvl w:val="0"/>
+          <w:numId w:val="2"/>
+        </w:numPr>
+        <w:jc w:val="center"/>
+        <w:rPr>
+          <w:b/>
+          <w:bCs/>
+          <w:sz w:val="32"/>
+          <w:szCs w:val="32"/>
+        </w:rPr>
+      </w:pPr>
+      <w:r>
+        <w:rPr>
+          <w:b/>
+          <w:bCs/>
+          <w:sz w:val="32"/>
+          <w:szCs w:val="32"/>
+        </w:rPr>
+        <w:lastRenderedPageBreak/>
+        <w:t>M</w:t>
+      </w:r>
+      <w:r>
+        <w:rPr>
+          <w:b/>
+          <w:bCs/>
+          <w:sz w:val="32"/>
+          <w:szCs w:val="32"/>
+        </w:rPr>
+        <w:t>esquite</w:t>
+      </w:r>
+    </w:p>
+    <w:p>
+      <w:pPr>
+        <w:pStyle w:val="ListParagraph"/>
+        <w:rPr>
+          <w:b/>
+          <w:bCs/>
+          <w:sz w:val="32"/>
+          <w:szCs w:val="32"/>
+        </w:rPr>
+      </w:pPr>
+      <w:r>
+        <w:rPr>
+          <w:b/>
+          <w:bCs/>
+          <w:noProof/>
+          <w:sz w:val="32"/>
+          <w:szCs w:val="32"/>
+        </w:rPr>
+        <w:drawing>
+          <wp:inline distT="0" distB="0" distL="0" distR="0" wp14:anchorId="696A9810" wp14:editId="782E146C">
+            <wp:extent cx="2114550" cy="2162175"/>
+            <wp:effectExtent l="0" t="0" r="0" b="9525"/>
+            <wp:docPr id="1235701950" name="Picture 7" descr="Prosopis velutina - Wikipedia"/>
+            <wp:cNvGraphicFramePr>
+              <a:graphicFrameLocks xmlns:a="http://schemas.openxmlformats.org/drawingml/2006/main" noChangeAspect="1"/>
+            </wp:cNvGraphicFramePr>
+            <a:graphic xmlns:a="http://schemas.openxmlformats.org/drawingml/2006/main">
+              <a:graphicData uri="http://schemas.openxmlformats.org/drawingml/2006/picture">
+                <pic:pic xmlns:pic="http://schemas.openxmlformats.org/drawingml/2006/picture">
+                  <pic:nvPicPr>
+                    <pic:cNvPr id="0" name="Picture 13" descr="Prosopis velutina - Wikipedia"/>
+                    <pic:cNvPicPr>
+                      <a:picLocks noChangeAspect="1" noChangeArrowheads="1"/>
+                    </pic:cNvPicPr>
+                  </pic:nvPicPr>
+                  <pic:blipFill>
+                    <a:blip r:embed="rId109">
+                      <a:extLst>
+                        <a:ext uri="{28A0092B-C50C-407E-A947-70E740481C1C}">
+                          <a14:useLocalDpi xmlns:a14="http://schemas.microsoft.com/office/drawing/2010/main" val="0"/>
+                        </a:ext>
+                      </a:extLst>
+                    </a:blip>
+                    <a:srcRect/>
+                    <a:stretch>
+                      <a:fillRect/>
+                    </a:stretch>
+                  </pic:blipFill>
+                  <pic:spPr bwMode="auto">
+                    <a:xfrm>
+                      <a:off x="0" y="0"/>
+                      <a:ext cx="2114550" cy="2162175"/>
+                    </a:xfrm>
+                    <a:prstGeom prst="rect">
+                      <a:avLst/>
+                    </a:prstGeom>
+                    <a:noFill/>
+                    <a:ln>
+                      <a:noFill/>
+                    </a:ln>
+                  </pic:spPr>
+                </pic:pic>
+              </a:graphicData>
+            </a:graphic>
+          </wp:inline>
+        </w:drawing>
+      </w:r>
+      <w:r>
+        <w:rPr>
+          <w:b/>
+          <w:bCs/>
+          <w:sz w:val="32"/>
+          <w:szCs w:val="32"/>
+        </w:rPr>
+        <w:t xml:space="preserve"> </w:t>
+      </w:r>
+      <w:r>
+        <w:rPr>
+          <w:b/>
+          <w:bCs/>
+          <w:noProof/>
+          <w:sz w:val="32"/>
+          <w:szCs w:val="32"/>
+        </w:rPr>
+        <w:drawing>
+          <wp:inline distT="0" distB="0" distL="0" distR="0" wp14:anchorId="381645F9" wp14:editId="7B2359CA">
+            <wp:extent cx="2705100" cy="1695450"/>
+            <wp:effectExtent l="0" t="0" r="0" b="0"/>
+            <wp:docPr id="1698382749" name="Picture 8" descr="The Amazing Mesquite Tree - Cappadona Ranch"/>
+            <wp:cNvGraphicFramePr>
+              <a:graphicFrameLocks xmlns:a="http://schemas.openxmlformats.org/drawingml/2006/main" noChangeAspect="1"/>
+            </wp:cNvGraphicFramePr>
+            <a:graphic xmlns:a="http://schemas.openxmlformats.org/drawingml/2006/main">
+              <a:graphicData uri="http://schemas.openxmlformats.org/drawingml/2006/picture">
+                <pic:pic xmlns:pic="http://schemas.openxmlformats.org/drawingml/2006/picture">
+                  <pic:nvPicPr>
+                    <pic:cNvPr id="0" name="Picture 15" descr="The Amazing Mesquite Tree - Cappadona Ranch"/>
+                    <pic:cNvPicPr>
+                      <a:picLocks noChangeAspect="1" noChangeArrowheads="1"/>
+                    </pic:cNvPicPr>
+                  </pic:nvPicPr>
+                  <pic:blipFill>
+                    <a:blip r:embed="rId110">
+                      <a:extLst>
+                        <a:ext uri="{28A0092B-C50C-407E-A947-70E740481C1C}">
+                          <a14:useLocalDpi xmlns:a14="http://schemas.microsoft.com/office/drawing/2010/main" val="0"/>
+                        </a:ext>
+                      </a:extLst>
+                    </a:blip>
+                    <a:srcRect/>
+                    <a:stretch>
+                      <a:fillRect/>
+                    </a:stretch>
+                  </pic:blipFill>
+                  <pic:spPr bwMode="auto">
+                    <a:xfrm>
+                      <a:off x="0" y="0"/>
+                      <a:ext cx="2705100" cy="1695450"/>
+                    </a:xfrm>
+                    <a:prstGeom prst="rect">
+                      <a:avLst/>
+                    </a:prstGeom>
+                    <a:noFill/>
+                    <a:ln>
+                      <a:noFill/>
+                    </a:ln>
+                  </pic:spPr>
+                </pic:pic>
+              </a:graphicData>
+            </a:graphic>
+          </wp:inline>
+        </w:drawing>
+      </w:r>
+      <w:r>
+        <w:rPr>
+          <w:b/>
+          <w:bCs/>
+          <w:sz w:val="32"/>
+          <w:szCs w:val="32"/>
+        </w:rPr>
+        <w:t xml:space="preserve"> </w:t>
+      </w:r>
+      <w:r>
+        <w:rPr>
+          <w:b/>
+          <w:bCs/>
+          <w:noProof/>
+          <w:sz w:val="32"/>
+          <w:szCs w:val="32"/>
+        </w:rPr>
+        <w:drawing>
+          <wp:inline distT="0" distB="0" distL="0" distR="0" wp14:anchorId="13D0620C" wp14:editId="67E89854">
+            <wp:extent cx="2466975" cy="1847850"/>
+            <wp:effectExtent l="0" t="0" r="9525" b="0"/>
+            <wp:docPr id="1301488810" name="Picture 9" descr="Prosopis glandulosa (Honey mesquite) | Native Plants of North America"/>
+            <wp:cNvGraphicFramePr>
+              <a:graphicFrameLocks xmlns:a="http://schemas.openxmlformats.org/drawingml/2006/main" noChangeAspect="1"/>
+            </wp:cNvGraphicFramePr>
+            <a:graphic xmlns:a="http://schemas.openxmlformats.org/drawingml/2006/main">
+              <a:graphicData uri="http://schemas.openxmlformats.org/drawingml/2006/picture">
+                <pic:pic xmlns:pic="http://schemas.openxmlformats.org/drawingml/2006/picture">
+                  <pic:nvPicPr>
+                    <pic:cNvPr id="0" name="Picture 17" descr="Prosopis glandulosa (Honey mesquite) | Native Plants of North America"/>
+                    <pic:cNvPicPr>
+                      <a:picLocks noChangeAspect="1" noChangeArrowheads="1"/>
+                    </pic:cNvPicPr>
+                  </pic:nvPicPr>
+                  <pic:blipFill>
+                    <a:blip r:embed="rId111">
+                      <a:extLst>
+                        <a:ext uri="{28A0092B-C50C-407E-A947-70E740481C1C}">
+                          <a14:useLocalDpi xmlns:a14="http://schemas.microsoft.com/office/drawing/2010/main" val="0"/>
+                        </a:ext>
+                      </a:extLst>
+                    </a:blip>
+                    <a:srcRect/>
+                    <a:stretch>
+                      <a:fillRect/>
+                    </a:stretch>
+                  </pic:blipFill>
+                  <pic:spPr bwMode="auto">
+                    <a:xfrm>
+                      <a:off x="0" y="0"/>
+                      <a:ext cx="2466975" cy="1847850"/>
+                    </a:xfrm>
+                    <a:prstGeom prst="rect">
+                      <a:avLst/>
+                    </a:prstGeom>
+                    <a:noFill/>
+                    <a:ln>
+                      <a:noFill/>
+                    </a:ln>
+                  </pic:spPr>
+                </pic:pic>
+              </a:graphicData>
+            </a:graphic>
+          </wp:inline>
+        </w:drawing>
+      </w:r>
+      <w:r>
+        <w:rPr>
+          <w:b/>
+          <w:bCs/>
+          <w:sz w:val="32"/>
+          <w:szCs w:val="32"/>
+        </w:rPr>
+        <w:t xml:space="preserve"> </w:t>
+      </w:r>
+      <w:r>
+        <w:rPr>
+          <w:b/>
+          <w:bCs/>
+          <w:noProof/>
+          <w:sz w:val="32"/>
+          <w:szCs w:val="32"/>
+        </w:rPr>
+        <w:drawing>
+          <wp:inline distT="0" distB="0" distL="0" distR="0" wp14:anchorId="5F438509" wp14:editId="26952676">
+            <wp:extent cx="2585357" cy="1447800"/>
+            <wp:effectExtent l="0" t="0" r="5715" b="0"/>
+            <wp:docPr id="2056062814" name="Picture 10" descr="How South Africa's second most invasive tree can be managed better"/>
+            <wp:cNvGraphicFramePr>
+              <a:graphicFrameLocks xmlns:a="http://schemas.openxmlformats.org/drawingml/2006/main" noChangeAspect="1"/>
+            </wp:cNvGraphicFramePr>
+            <a:graphic xmlns:a="http://schemas.openxmlformats.org/drawingml/2006/main">
+              <a:graphicData uri="http://schemas.openxmlformats.org/drawingml/2006/picture">
+                <pic:pic xmlns:pic="http://schemas.openxmlformats.org/drawingml/2006/picture">
+                  <pic:nvPicPr>
+                    <pic:cNvPr id="0" name="Picture 19" descr="How South Africa's second most invasive tree can be managed better"/>
+                    <pic:cNvPicPr>
+                      <a:picLocks noChangeAspect="1" noChangeArrowheads="1"/>
+                    </pic:cNvPicPr>
+                  </pic:nvPicPr>
+                  <pic:blipFill>
+                    <a:blip r:embed="rId112">
+                      <a:extLst>
+                        <a:ext uri="{28A0092B-C50C-407E-A947-70E740481C1C}">
+                          <a14:useLocalDpi xmlns:a14="http://schemas.microsoft.com/office/drawing/2010/main" val="0"/>
+                        </a:ext>
+                      </a:extLst>
+                    </a:blip>
+                    <a:srcRect/>
+                    <a:stretch>
+                      <a:fillRect/>
+                    </a:stretch>
+                  </pic:blipFill>
+                  <pic:spPr bwMode="auto">
+                    <a:xfrm>
+                      <a:off x="0" y="0"/>
+                      <a:ext cx="2588151" cy="1449365"/>
+                    </a:xfrm>
+                    <a:prstGeom prst="rect">
+                      <a:avLst/>
+                    </a:prstGeom>
+                    <a:noFill/>
+                    <a:ln>
+                      <a:noFill/>
+                    </a:ln>
+                  </pic:spPr>
+                </pic:pic>
+              </a:graphicData>
+            </a:graphic>
+          </wp:inline>
+        </w:drawing>
+      </w:r>
+    </w:p>
+    <w:p>
+      <w:pPr>
+        <w:pStyle w:val="ListParagraph"/>
+        <w:rPr>
+          <w:b/>
+          <w:bCs/>
+          <w:sz w:val="32"/>
+          <w:szCs w:val="32"/>
+        </w:rPr>
+      </w:pPr>
+    </w:p>
+    <w:p>
+      <w:pPr>
+        <w:pStyle w:val="ListParagraph"/>
+        <w:numPr>
+          <w:ilvl w:val="0"/>
+          <w:numId w:val="2"/>
+        </w:numPr>
+        <w:jc w:val="center"/>
+        <w:rPr>
+          <w:b/>
+          <w:bCs/>
+          <w:sz w:val="32"/>
+          <w:szCs w:val="32"/>
+        </w:rPr>
+      </w:pPr>
+      <w:r>
+        <w:rPr>
+          <w:b/>
+          <w:bCs/>
+          <w:sz w:val="32"/>
+          <w:szCs w:val="32"/>
+        </w:rPr>
+        <w:t>date palms</w:t>
+      </w:r>
+    </w:p>
+    <w:p>
+      <w:pPr>
+        <w:pStyle w:val="ListParagraph"/>
+        <w:rPr>
+          <w:b/>
+          <w:bCs/>
+          <w:sz w:val="32"/>
+          <w:szCs w:val="32"/>
+        </w:rPr>
+      </w:pPr>
+      <w:r>
+        <w:rPr>
+          <w:b/>
+          <w:bCs/>
+          <w:noProof/>
+          <w:sz w:val="32"/>
+          <w:szCs w:val="32"/>
+        </w:rPr>
+        <w:drawing>
+          <wp:inline distT="0" distB="0" distL="0" distR="0" wp14:anchorId="7105E71A" wp14:editId="527FFC3F">
+            <wp:extent cx="2619375" cy="1752600"/>
+            <wp:effectExtent l="0" t="0" r="9525" b="0"/>
+            <wp:docPr id="1298447426" name="Picture 11" descr="Date palm - Wikipedia"/>
+            <wp:cNvGraphicFramePr>
+              <a:graphicFrameLocks xmlns:a="http://schemas.openxmlformats.org/drawingml/2006/main" noChangeAspect="1"/>
+            </wp:cNvGraphicFramePr>
+            <a:graphic xmlns:a="http://schemas.openxmlformats.org/drawingml/2006/main">
+              <a:graphicData uri="http://schemas.openxmlformats.org/drawingml/2006/picture">
+                <pic:pic xmlns:pic="http://schemas.openxmlformats.org/drawingml/2006/picture">
+                  <pic:nvPicPr>
+                    <pic:cNvPr id="0" name="Picture 21" descr="Date palm - Wikipedia"/>
+                    <pic:cNvPicPr>
+                      <a:picLocks noChangeAspect="1" noChangeArrowheads="1"/>
+                    </pic:cNvPicPr>
+                  </pic:nvPicPr>
+                  <pic:blipFill>
+                    <a:blip r:embed="rId113">
+                      <a:extLst>
+                        <a:ext uri="{28A0092B-C50C-407E-A947-70E740481C1C}">
+                          <a14:useLocalDpi xmlns:a14="http://schemas.microsoft.com/office/drawing/2010/main" val="0"/>
+                        </a:ext>
+                      </a:extLst>
+                    </a:blip>
+                    <a:srcRect/>
+                    <a:stretch>
+                      <a:fillRect/>
+                    </a:stretch>
+                  </pic:blipFill>
+                  <pic:spPr bwMode="auto">
+                    <a:xfrm>
+                      <a:off x="0" y="0"/>
+                      <a:ext cx="2619375" cy="1752600"/>
+                    </a:xfrm>
+                    <a:prstGeom prst="rect">
+                      <a:avLst/>
+                    </a:prstGeom>
+                    <a:noFill/>
+                    <a:ln>
+                      <a:noFill/>
+                    </a:ln>
+                  </pic:spPr>
+                </pic:pic>
+              </a:graphicData>
+            </a:graphic>
+          </wp:inline>
+        </w:drawing>
+      </w:r>
+      <w:r>
+        <w:rPr>
+          <w:b/>
+          <w:bCs/>
+          <w:sz w:val="32"/>
+          <w:szCs w:val="32"/>
+        </w:rPr>
+        <w:t xml:space="preserve"> </w:t>
+      </w:r>
+      <w:r>
+        <w:rPr>
+          <w:b/>
+          <w:bCs/>
+          <w:noProof/>
+          <w:sz w:val="32"/>
+          <w:szCs w:val="32"/>
+        </w:rPr>
+        <w:drawing>
+          <wp:inline distT="0" distB="0" distL="0" distR="0" wp14:anchorId="11C3D7DD" wp14:editId="6ABBDCA8">
+            <wp:extent cx="2461926" cy="1638300"/>
+            <wp:effectExtent l="0" t="0" r="0" b="0"/>
+            <wp:docPr id="706058567" name="Picture 12" descr="Date palm | Description, Uses, &amp; Cultivation | Britannica"/>
+            <wp:cNvGraphicFramePr>
+              <a:graphicFrameLocks xmlns:a="http://schemas.openxmlformats.org/drawingml/2006/main" noChangeAspect="1"/>
+            </wp:cNvGraphicFramePr>
+            <a:graphic xmlns:a="http://schemas.openxmlformats.org/drawingml/2006/main">
+              <a:graphicData uri="http://schemas.openxmlformats.org/drawingml/2006/picture">
+                <pic:pic xmlns:pic="http://schemas.openxmlformats.org/drawingml/2006/picture">
+                  <pic:nvPicPr>
+                    <pic:cNvPr id="0" name="Picture 23" descr="Date palm | Description, Uses, &amp; Cultivation | Britannica"/>
+                    <pic:cNvPicPr>
+                      <a:picLocks noChangeAspect="1" noChangeArrowheads="1"/>
+                    </pic:cNvPicPr>
+                  </pic:nvPicPr>
+                  <pic:blipFill>
+                    <a:blip r:embed="rId114">
+                      <a:extLst>
+                        <a:ext uri="{28A0092B-C50C-407E-A947-70E740481C1C}">
+                          <a14:useLocalDpi xmlns:a14="http://schemas.microsoft.com/office/drawing/2010/main" val="0"/>
+                        </a:ext>
+                      </a:extLst>
+                    </a:blip>
+                    <a:srcRect/>
+                    <a:stretch>
+                      <a:fillRect/>
+                    </a:stretch>
+                  </pic:blipFill>
+                  <pic:spPr bwMode="auto">
+                    <a:xfrm>
+                      <a:off x="0" y="0"/>
+                      <a:ext cx="2463035" cy="1639038"/>
+                    </a:xfrm>
+                    <a:prstGeom prst="rect">
+                      <a:avLst/>
+                    </a:prstGeom>
+                    <a:noFill/>
+                    <a:ln>
+                      <a:noFill/>
+                    </a:ln>
+                  </pic:spPr>
+                </pic:pic>
+              </a:graphicData>
+            </a:graphic>
+          </wp:inline>
+        </w:drawing>
+      </w:r>
+      <w:r>
+        <w:rPr>
+          <w:b/>
+          <w:bCs/>
+          <w:sz w:val="32"/>
+          <w:szCs w:val="32"/>
+        </w:rPr>
+        <w:t xml:space="preserve"> </w:t>
+      </w:r>
+      <w:r>
+        <w:rPr>
+          <w:b/>
+          <w:bCs/>
+          <w:noProof/>
+          <w:sz w:val="32"/>
+          <w:szCs w:val="32"/>
+        </w:rPr>
+        <w:drawing>
+          <wp:inline distT="0" distB="0" distL="0" distR="0" wp14:anchorId="210AD191" wp14:editId="546D25B8">
+            <wp:extent cx="2952750" cy="1552575"/>
+            <wp:effectExtent l="0" t="0" r="0" b="9525"/>
+            <wp:docPr id="1150605351" name="Picture 13" descr="7 Fun Facts About Medjool Date Palms - Desert Empire Palms"/>
+            <wp:cNvGraphicFramePr>
+              <a:graphicFrameLocks xmlns:a="http://schemas.openxmlformats.org/drawingml/2006/main" noChangeAspect="1"/>
+            </wp:cNvGraphicFramePr>
+            <a:graphic xmlns:a="http://schemas.openxmlformats.org/drawingml/2006/main">
+              <a:graphicData uri="http://schemas.openxmlformats.org/drawingml/2006/picture">
+                <pic:pic xmlns:pic="http://schemas.openxmlformats.org/drawingml/2006/picture">
+                  <pic:nvPicPr>
+                    <pic:cNvPr id="0" name="Picture 25" descr="7 Fun Facts About Medjool Date Palms - Desert Empire Palms"/>
+                    <pic:cNvPicPr>
+                      <a:picLocks noChangeAspect="1" noChangeArrowheads="1"/>
+                    </pic:cNvPicPr>
+                  </pic:nvPicPr>
+                  <pic:blipFill>
+                    <a:blip r:embed="rId115">
+                      <a:extLst>
+                        <a:ext uri="{28A0092B-C50C-407E-A947-70E740481C1C}">
+                          <a14:useLocalDpi xmlns:a14="http://schemas.microsoft.com/office/drawing/2010/main" val="0"/>
+                        </a:ext>
+                      </a:extLst>
+                    </a:blip>
+                    <a:srcRect/>
+                    <a:stretch>
+                      <a:fillRect/>
+                    </a:stretch>
+                  </pic:blipFill>
+                  <pic:spPr bwMode="auto">
+                    <a:xfrm>
+                      <a:off x="0" y="0"/>
+                      <a:ext cx="2952750" cy="1552575"/>
+                    </a:xfrm>
+                    <a:prstGeom prst="rect">
+                      <a:avLst/>
+                    </a:prstGeom>
+                    <a:noFill/>
+                    <a:ln>
+                      <a:noFill/>
+                    </a:ln>
+                  </pic:spPr>
+                </pic:pic>
+              </a:graphicData>
+            </a:graphic>
+          </wp:inline>
+        </w:drawing>
+      </w:r>
+    </w:p>
+    <w:p>
+      <w:pPr>
+        <w:pStyle w:val="ListParagraph"/>
+        <w:rPr>
+          <w:b/>
+          <w:bCs/>
+          <w:sz w:val="32"/>
+          <w:szCs w:val="32"/>
+        </w:rPr>
+      </w:pPr>
+    </w:p>
+    <w:p>
+      <w:pPr>
+        <w:pStyle w:val="ListParagraph"/>
+        <w:rPr>
+          <w:b/>
+          <w:bCs/>
+          <w:sz w:val="32"/>
+          <w:szCs w:val="32"/>
+        </w:rPr>
+      </w:pPr>
+    </w:p>
+    <w:p>
+      <w:pPr>
+        <w:pStyle w:val="ListParagraph"/>
+        <w:numPr>
+          <w:ilvl w:val="0"/>
+          <w:numId w:val="2"/>
+        </w:numPr>
+        <w:jc w:val="center"/>
+        <w:rPr>
+          <w:b/>
+          <w:bCs/>
+          <w:sz w:val="32"/>
+          <w:szCs w:val="32"/>
+        </w:rPr>
+      </w:pPr>
+      <w:r>
+        <w:rPr>
+          <w:b/>
+          <w:bCs/>
+          <w:sz w:val="32"/>
+          <w:szCs w:val="32"/>
+        </w:rPr>
+        <w:lastRenderedPageBreak/>
+        <w:t>acacia</w:t>
+      </w:r>
+    </w:p>
+    <w:p>
+      <w:pPr>
+        <w:pStyle w:val="ListParagraph"/>
+        <w:rPr>
+          <w:b/>
+          <w:bCs/>
+          <w:sz w:val="32"/>
+          <w:szCs w:val="32"/>
+        </w:rPr>
+      </w:pPr>
+      <w:r>
+        <w:rPr>
+          <w:b/>
+          <w:bCs/>
+          <w:noProof/>
+          <w:sz w:val="32"/>
+          <w:szCs w:val="32"/>
+        </w:rPr>
+        <w:drawing>
+          <wp:inline distT="0" distB="0" distL="0" distR="0" wp14:anchorId="2E22B86D" wp14:editId="5443E5E1">
+            <wp:extent cx="2619375" cy="1743075"/>
+            <wp:effectExtent l="0" t="0" r="9525" b="9525"/>
+            <wp:docPr id="18203659" name="Picture 14" descr="Acacia vs. Eucalyptus: What Are The Differences? - AZ Animals"/>
+            <wp:cNvGraphicFramePr>
+              <a:graphicFrameLocks xmlns:a="http://schemas.openxmlformats.org/drawingml/2006/main" noChangeAspect="1"/>
+            </wp:cNvGraphicFramePr>
+            <a:graphic xmlns:a="http://schemas.openxmlformats.org/drawingml/2006/main">
+              <a:graphicData uri="http://schemas.openxmlformats.org/drawingml/2006/picture">
+                <pic:pic xmlns:pic="http://schemas.openxmlformats.org/drawingml/2006/picture">
+                  <pic:nvPicPr>
+                    <pic:cNvPr id="0" name="Picture 27" descr="Acacia vs. Eucalyptus: What Are The Differences? - AZ Animals"/>
+                    <pic:cNvPicPr>
+                      <a:picLocks noChangeAspect="1" noChangeArrowheads="1"/>
+                    </pic:cNvPicPr>
+                  </pic:nvPicPr>
+                  <pic:blipFill>
+                    <a:blip r:embed="rId116">
+                      <a:extLst>
+                        <a:ext uri="{28A0092B-C50C-407E-A947-70E740481C1C}">
+                          <a14:useLocalDpi xmlns:a14="http://schemas.microsoft.com/office/drawing/2010/main" val="0"/>
+                        </a:ext>
+                      </a:extLst>
+                    </a:blip>
+                    <a:srcRect/>
+                    <a:stretch>
+                      <a:fillRect/>
+                    </a:stretch>
+                  </pic:blipFill>
+                  <pic:spPr bwMode="auto">
+                    <a:xfrm>
+                      <a:off x="0" y="0"/>
+                      <a:ext cx="2619375" cy="1743075"/>
+                    </a:xfrm>
+                    <a:prstGeom prst="rect">
+                      <a:avLst/>
+                    </a:prstGeom>
+                    <a:noFill/>
+                    <a:ln>
+                      <a:noFill/>
+                    </a:ln>
+                  </pic:spPr>
+                </pic:pic>
+              </a:graphicData>
+            </a:graphic>
+          </wp:inline>
+        </w:drawing>
+      </w:r>
+      <w:r>
+        <w:rPr>
+          <w:b/>
+          <w:bCs/>
+          <w:sz w:val="32"/>
+          <w:szCs w:val="32"/>
+        </w:rPr>
+        <w:t xml:space="preserve"> </w:t>
+      </w:r>
+      <w:r>
+        <w:rPr>
+          <w:b/>
+          <w:bCs/>
+          <w:noProof/>
+          <w:sz w:val="32"/>
+          <w:szCs w:val="32"/>
+        </w:rPr>
+        <w:drawing>
+          <wp:inline distT="0" distB="0" distL="0" distR="0" wp14:anchorId="3F1A5875" wp14:editId="0C82C469">
+            <wp:extent cx="2508250" cy="1504950"/>
+            <wp:effectExtent l="0" t="0" r="6350" b="0"/>
+            <wp:docPr id="2105503009" name="Picture 15" descr="Displaying the acacia family tree - CSIRO"/>
+            <wp:cNvGraphicFramePr>
+              <a:graphicFrameLocks xmlns:a="http://schemas.openxmlformats.org/drawingml/2006/main" noChangeAspect="1"/>
+            </wp:cNvGraphicFramePr>
+            <a:graphic xmlns:a="http://schemas.openxmlformats.org/drawingml/2006/main">
+              <a:graphicData uri="http://schemas.openxmlformats.org/drawingml/2006/picture">
+                <pic:pic xmlns:pic="http://schemas.openxmlformats.org/drawingml/2006/picture">
+                  <pic:nvPicPr>
+                    <pic:cNvPr id="0" name="Picture 29" descr="Displaying the acacia family tree - CSIRO"/>
+                    <pic:cNvPicPr>
+                      <a:picLocks noChangeAspect="1" noChangeArrowheads="1"/>
+                    </pic:cNvPicPr>
+                  </pic:nvPicPr>
+                  <pic:blipFill>
+                    <a:blip r:embed="rId117">
+                      <a:extLst>
+                        <a:ext uri="{28A0092B-C50C-407E-A947-70E740481C1C}">
+                          <a14:useLocalDpi xmlns:a14="http://schemas.microsoft.com/office/drawing/2010/main" val="0"/>
+                        </a:ext>
+                      </a:extLst>
+                    </a:blip>
+                    <a:srcRect/>
+                    <a:stretch>
+                      <a:fillRect/>
+                    </a:stretch>
+                  </pic:blipFill>
+                  <pic:spPr bwMode="auto">
+                    <a:xfrm>
+                      <a:off x="0" y="0"/>
+                      <a:ext cx="2508250" cy="1504950"/>
+                    </a:xfrm>
+                    <a:prstGeom prst="rect">
+                      <a:avLst/>
+                    </a:prstGeom>
+                    <a:noFill/>
+                    <a:ln>
+                      <a:noFill/>
+                    </a:ln>
+                  </pic:spPr>
+                </pic:pic>
+              </a:graphicData>
+            </a:graphic>
+          </wp:inline>
+        </w:drawing>
+      </w:r>
+      <w:r>
+        <w:rPr>
+          <w:b/>
+          <w:bCs/>
+          <w:sz w:val="32"/>
+          <w:szCs w:val="32"/>
+        </w:rPr>
+        <w:t xml:space="preserve"> </w:t>
+      </w:r>
+      <w:r>
+        <w:rPr>
+          <w:b/>
+          <w:bCs/>
+          <w:noProof/>
+          <w:sz w:val="32"/>
+          <w:szCs w:val="32"/>
+        </w:rPr>
+        <w:drawing>
+          <wp:inline distT="0" distB="0" distL="0" distR="0" wp14:anchorId="72D9AA5B" wp14:editId="3DEB77BE">
+            <wp:extent cx="2705100" cy="1685925"/>
+            <wp:effectExtent l="0" t="0" r="0" b="9525"/>
+            <wp:docPr id="36762145" name="Picture 16" descr="Acacia Tree Facts You Might Not Know | Fascinating Acacia Tree Facts"/>
+            <wp:cNvGraphicFramePr>
+              <a:graphicFrameLocks xmlns:a="http://schemas.openxmlformats.org/drawingml/2006/main" noChangeAspect="1"/>
+            </wp:cNvGraphicFramePr>
+            <a:graphic xmlns:a="http://schemas.openxmlformats.org/drawingml/2006/main">
+              <a:graphicData uri="http://schemas.openxmlformats.org/drawingml/2006/picture">
+                <pic:pic xmlns:pic="http://schemas.openxmlformats.org/drawingml/2006/picture">
+                  <pic:nvPicPr>
+                    <pic:cNvPr id="0" name="Picture 31" descr="Acacia Tree Facts You Might Not Know | Fascinating Acacia Tree Facts"/>
+                    <pic:cNvPicPr>
+                      <a:picLocks noChangeAspect="1" noChangeArrowheads="1"/>
+                    </pic:cNvPicPr>
+                  </pic:nvPicPr>
+                  <pic:blipFill>
+                    <a:blip r:embed="rId118">
+                      <a:extLst>
+                        <a:ext uri="{28A0092B-C50C-407E-A947-70E740481C1C}">
+                          <a14:useLocalDpi xmlns:a14="http://schemas.microsoft.com/office/drawing/2010/main" val="0"/>
+                        </a:ext>
+                      </a:extLst>
+                    </a:blip>
+                    <a:srcRect/>
+                    <a:stretch>
+                      <a:fillRect/>
+                    </a:stretch>
+                  </pic:blipFill>
+                  <pic:spPr bwMode="auto">
+                    <a:xfrm>
+                      <a:off x="0" y="0"/>
+                      <a:ext cx="2705100" cy="1685925"/>
+                    </a:xfrm>
+                    <a:prstGeom prst="rect">
+                      <a:avLst/>
+                    </a:prstGeom>
+                    <a:noFill/>
+                    <a:ln>
+                      <a:noFill/>
+                    </a:ln>
+                  </pic:spPr>
+                </pic:pic>
+              </a:graphicData>
+            </a:graphic>
+          </wp:inline>
+        </w:drawing>
+      </w:r>
+      <w:r>
+        <w:rPr>
+          <w:b/>
+          <w:bCs/>
+          <w:sz w:val="32"/>
+          <w:szCs w:val="32"/>
+        </w:rPr>
+        <w:t xml:space="preserve"> </w:t>
+      </w:r>
+      <w:r>
+        <w:rPr>
+          <w:b/>
+          <w:bCs/>
+          <w:noProof/>
+          <w:sz w:val="32"/>
+          <w:szCs w:val="32"/>
+        </w:rPr>
+        <w:drawing>
+          <wp:inline distT="0" distB="0" distL="0" distR="0" wp14:anchorId="7DF6DC65" wp14:editId="0B76566A">
+            <wp:extent cx="2466975" cy="1847850"/>
+            <wp:effectExtent l="0" t="0" r="9525" b="0"/>
+            <wp:docPr id="550309688" name="Picture 17" descr="Acacia dealbata - planting, pruning, care including how to grow in pots"/>
+            <wp:cNvGraphicFramePr>
+              <a:graphicFrameLocks xmlns:a="http://schemas.openxmlformats.org/drawingml/2006/main" noChangeAspect="1"/>
+            </wp:cNvGraphicFramePr>
+            <a:graphic xmlns:a="http://schemas.openxmlformats.org/drawingml/2006/main">
+              <a:graphicData uri="http://schemas.openxmlformats.org/drawingml/2006/picture">
+                <pic:pic xmlns:pic="http://schemas.openxmlformats.org/drawingml/2006/picture">
+                  <pic:nvPicPr>
+                    <pic:cNvPr id="0" name="Picture 33" descr="Acacia dealbata - planting, pruning, care including how to grow in pots"/>
+                    <pic:cNvPicPr>
+                      <a:picLocks noChangeAspect="1" noChangeArrowheads="1"/>
+                    </pic:cNvPicPr>
+                  </pic:nvPicPr>
+                  <pic:blipFill>
+                    <a:blip r:embed="rId119">
+                      <a:extLst>
+                        <a:ext uri="{28A0092B-C50C-407E-A947-70E740481C1C}">
+                          <a14:useLocalDpi xmlns:a14="http://schemas.microsoft.com/office/drawing/2010/main" val="0"/>
+                        </a:ext>
+                      </a:extLst>
+                    </a:blip>
+                    <a:srcRect/>
+                    <a:stretch>
+                      <a:fillRect/>
+                    </a:stretch>
+                  </pic:blipFill>
+                  <pic:spPr bwMode="auto">
+                    <a:xfrm>
+                      <a:off x="0" y="0"/>
+                      <a:ext cx="2466975" cy="1847850"/>
+                    </a:xfrm>
+                    <a:prstGeom prst="rect">
+                      <a:avLst/>
+                    </a:prstGeom>
+                    <a:noFill/>
+                    <a:ln>
+                      <a:noFill/>
+                    </a:ln>
+                  </pic:spPr>
+                </pic:pic>
+              </a:graphicData>
+            </a:graphic>
+          </wp:inline>
+        </w:drawing>
+      </w:r>
+    </w:p>
+    <w:p>
+      <w:pPr>
+        <w:pStyle w:val="ListParagraph"/>
+        <w:rPr>
+          <w:b/>
+          <w:bCs/>
+          <w:sz w:val="32"/>
+          <w:szCs w:val="32"/>
+        </w:rPr>
+      </w:pPr>
+    </w:p>
+    <w:p>
+      <w:pPr>
+        <w:pStyle w:val="ListParagraph"/>
+        <w:numPr>
+          <w:ilvl w:val="0"/>
+          <w:numId w:val="2"/>
+        </w:numPr>
+        <w:jc w:val="center"/>
+        <w:rPr>
+          <w:b/>
+          <w:bCs/>
+          <w:sz w:val="32"/>
+          <w:szCs w:val="32"/>
+        </w:rPr>
+      </w:pPr>
+      <w:r>
+        <w:rPr>
+          <w:b/>
+          <w:bCs/>
+          <w:sz w:val="32"/>
+          <w:szCs w:val="32"/>
+        </w:rPr>
+        <w:t>ocotillo</w:t>
+      </w:r>
+    </w:p>
+    <w:p>
+      <w:pPr>
+        <w:pStyle w:val="ListParagraph"/>
+        <w:rPr>
+          <w:b/>
+          <w:bCs/>
+          <w:sz w:val="32"/>
+          <w:szCs w:val="32"/>
+        </w:rPr>
+      </w:pPr>
+      <w:r>
+        <w:rPr>
+          <w:b/>
+          <w:bCs/>
+          <w:noProof/>
+          <w:sz w:val="32"/>
+          <w:szCs w:val="32"/>
+        </w:rPr>
+        <w:lastRenderedPageBreak/>
+        <w:drawing>
+          <wp:inline distT="0" distB="0" distL="0" distR="0" wp14:anchorId="040E25FE" wp14:editId="1A85DC1C">
+            <wp:extent cx="2619375" cy="1743075"/>
+            <wp:effectExtent l="0" t="0" r="9525" b="9525"/>
+            <wp:docPr id="1598499856" name="Picture 18" descr="Ocotillo (Fouquieria splendens) · iNaturalist"/>
+            <wp:cNvGraphicFramePr>
+              <a:graphicFrameLocks xmlns:a="http://schemas.openxmlformats.org/drawingml/2006/main" noChangeAspect="1"/>
+            </wp:cNvGraphicFramePr>
+            <a:graphic xmlns:a="http://schemas.openxmlformats.org/drawingml/2006/main">
+              <a:graphicData uri="http://schemas.openxmlformats.org/drawingml/2006/picture">
+                <pic:pic xmlns:pic="http://schemas.openxmlformats.org/drawingml/2006/picture">
+                  <pic:nvPicPr>
+                    <pic:cNvPr id="0" name="Picture 35" descr="Ocotillo (Fouquieria splendens) · iNaturalist"/>
+                    <pic:cNvPicPr>
+                      <a:picLocks noChangeAspect="1" noChangeArrowheads="1"/>
+                    </pic:cNvPicPr>
+                  </pic:nvPicPr>
+                  <pic:blipFill>
+                    <a:blip r:embed="rId120">
+                      <a:extLst>
+                        <a:ext uri="{28A0092B-C50C-407E-A947-70E740481C1C}">
+                          <a14:useLocalDpi xmlns:a14="http://schemas.microsoft.com/office/drawing/2010/main" val="0"/>
+                        </a:ext>
+                      </a:extLst>
+                    </a:blip>
+                    <a:srcRect/>
+                    <a:stretch>
+                      <a:fillRect/>
+                    </a:stretch>
+                  </pic:blipFill>
+                  <pic:spPr bwMode="auto">
+                    <a:xfrm>
+                      <a:off x="0" y="0"/>
+                      <a:ext cx="2619375" cy="1743075"/>
+                    </a:xfrm>
+                    <a:prstGeom prst="rect">
+                      <a:avLst/>
+                    </a:prstGeom>
+                    <a:noFill/>
+                    <a:ln>
+                      <a:noFill/>
+                    </a:ln>
+                  </pic:spPr>
+                </pic:pic>
+              </a:graphicData>
+            </a:graphic>
+          </wp:inline>
+        </w:drawing>
+      </w:r>
+      <w:r>
+        <w:rPr>
+          <w:b/>
+          <w:bCs/>
+          <w:sz w:val="32"/>
+          <w:szCs w:val="32"/>
+        </w:rPr>
+        <w:t xml:space="preserve"> </w:t>
+      </w:r>
+      <w:r>
+        <w:rPr>
+          <w:b/>
+          <w:bCs/>
+          <w:noProof/>
+          <w:sz w:val="32"/>
+          <w:szCs w:val="32"/>
+        </w:rPr>
+        <w:drawing>
+          <wp:inline distT="0" distB="0" distL="0" distR="0" wp14:anchorId="325D7698" wp14:editId="322E5191">
+            <wp:extent cx="2524125" cy="1809750"/>
+            <wp:effectExtent l="0" t="0" r="9525" b="0"/>
+            <wp:docPr id="1910936331" name="Picture 19" descr="Ocotillo Fact Sheet"/>
+            <wp:cNvGraphicFramePr>
+              <a:graphicFrameLocks xmlns:a="http://schemas.openxmlformats.org/drawingml/2006/main" noChangeAspect="1"/>
+            </wp:cNvGraphicFramePr>
+            <a:graphic xmlns:a="http://schemas.openxmlformats.org/drawingml/2006/main">
+              <a:graphicData uri="http://schemas.openxmlformats.org/drawingml/2006/picture">
+                <pic:pic xmlns:pic="http://schemas.openxmlformats.org/drawingml/2006/picture">
+                  <pic:nvPicPr>
+                    <pic:cNvPr id="0" name="Picture 37" descr="Ocotillo Fact Sheet"/>
+                    <pic:cNvPicPr>
+                      <a:picLocks noChangeAspect="1" noChangeArrowheads="1"/>
+                    </pic:cNvPicPr>
+                  </pic:nvPicPr>
+                  <pic:blipFill>
+                    <a:blip r:embed="rId121">
+                      <a:extLst>
+                        <a:ext uri="{28A0092B-C50C-407E-A947-70E740481C1C}">
+                          <a14:useLocalDpi xmlns:a14="http://schemas.microsoft.com/office/drawing/2010/main" val="0"/>
+                        </a:ext>
+                      </a:extLst>
+                    </a:blip>
+                    <a:srcRect/>
+                    <a:stretch>
+                      <a:fillRect/>
+                    </a:stretch>
+                  </pic:blipFill>
+                  <pic:spPr bwMode="auto">
+                    <a:xfrm>
+                      <a:off x="0" y="0"/>
+                      <a:ext cx="2524125" cy="1809750"/>
+                    </a:xfrm>
+                    <a:prstGeom prst="rect">
+                      <a:avLst/>
+                    </a:prstGeom>
+                    <a:noFill/>
+                    <a:ln>
+                      <a:noFill/>
+                    </a:ln>
+                  </pic:spPr>
+                </pic:pic>
+              </a:graphicData>
+            </a:graphic>
+          </wp:inline>
+        </w:drawing>
+      </w:r>
+      <w:r>
+        <w:rPr>
+          <w:b/>
+          <w:bCs/>
+          <w:sz w:val="32"/>
+          <w:szCs w:val="32"/>
+        </w:rPr>
+        <w:t xml:space="preserve"> </w:t>
+      </w:r>
+      <w:r>
+        <w:rPr>
+          <w:b/>
+          <w:bCs/>
+          <w:noProof/>
+          <w:sz w:val="32"/>
+          <w:szCs w:val="32"/>
+        </w:rPr>
+        <w:drawing>
+          <wp:inline distT="0" distB="0" distL="0" distR="0" wp14:anchorId="418B583D" wp14:editId="78BFF14E">
+            <wp:extent cx="1743075" cy="2619375"/>
+            <wp:effectExtent l="0" t="0" r="9525" b="9525"/>
+            <wp:docPr id="58415711" name="Picture 20" descr="Fouquieria splendens - Wikipedia"/>
+            <wp:cNvGraphicFramePr>
+              <a:graphicFrameLocks xmlns:a="http://schemas.openxmlformats.org/drawingml/2006/main" noChangeAspect="1"/>
+            </wp:cNvGraphicFramePr>
+            <a:graphic xmlns:a="http://schemas.openxmlformats.org/drawingml/2006/main">
+              <a:graphicData uri="http://schemas.openxmlformats.org/drawingml/2006/picture">
+                <pic:pic xmlns:pic="http://schemas.openxmlformats.org/drawingml/2006/picture">
+                  <pic:nvPicPr>
+                    <pic:cNvPr id="0" name="Picture 39" descr="Fouquieria splendens - Wikipedia"/>
+                    <pic:cNvPicPr>
+                      <a:picLocks noChangeAspect="1" noChangeArrowheads="1"/>
+                    </pic:cNvPicPr>
+                  </pic:nvPicPr>
+                  <pic:blipFill>
+                    <a:blip r:embed="rId122">
+                      <a:extLst>
+                        <a:ext uri="{28A0092B-C50C-407E-A947-70E740481C1C}">
+                          <a14:useLocalDpi xmlns:a14="http://schemas.microsoft.com/office/drawing/2010/main" val="0"/>
+                        </a:ext>
+                      </a:extLst>
+                    </a:blip>
+                    <a:srcRect/>
+                    <a:stretch>
+                      <a:fillRect/>
+                    </a:stretch>
+                  </pic:blipFill>
+                  <pic:spPr bwMode="auto">
+                    <a:xfrm>
+                      <a:off x="0" y="0"/>
+                      <a:ext cx="1743075" cy="2619375"/>
+                    </a:xfrm>
+                    <a:prstGeom prst="rect">
+                      <a:avLst/>
+                    </a:prstGeom>
+                    <a:noFill/>
+                    <a:ln>
+                      <a:noFill/>
+                    </a:ln>
+                  </pic:spPr>
+                </pic:pic>
+              </a:graphicData>
+            </a:graphic>
+          </wp:inline>
+        </w:drawing>
+      </w:r>
+      <w:r>
+        <w:rPr>
+          <w:b/>
+          <w:bCs/>
+          <w:sz w:val="32"/>
+          <w:szCs w:val="32"/>
+        </w:rPr>
+        <w:t xml:space="preserve"> </w:t>
+      </w:r>
+      <w:r>
+        <w:rPr>
+          <w:b/>
+          <w:bCs/>
+          <w:noProof/>
+          <w:sz w:val="32"/>
+          <w:szCs w:val="32"/>
+        </w:rPr>
+        <w:drawing>
+          <wp:inline distT="0" distB="0" distL="0" distR="0" wp14:anchorId="012E8DF3" wp14:editId="3D0E6240">
+            <wp:extent cx="2619375" cy="1743075"/>
+            <wp:effectExtent l="0" t="0" r="9525" b="9525"/>
+            <wp:docPr id="649045814" name="Picture 21" descr="How to Grow and Care for Ocotillo in the Garden | Gardener's Path"/>
+            <wp:cNvGraphicFramePr>
+              <a:graphicFrameLocks xmlns:a="http://schemas.openxmlformats.org/drawingml/2006/main" noChangeAspect="1"/>
+            </wp:cNvGraphicFramePr>
+            <a:graphic xmlns:a="http://schemas.openxmlformats.org/drawingml/2006/main">
+              <a:graphicData uri="http://schemas.openxmlformats.org/drawingml/2006/picture">
+                <pic:pic xmlns:pic="http://schemas.openxmlformats.org/drawingml/2006/picture">
+                  <pic:nvPicPr>
+                    <pic:cNvPr id="0" name="Picture 41" descr="How to Grow and Care for Ocotillo in the Garden | Gardener's Path"/>
+                    <pic:cNvPicPr>
+                      <a:picLocks noChangeAspect="1" noChangeArrowheads="1"/>
+                    </pic:cNvPicPr>
+                  </pic:nvPicPr>
+                  <pic:blipFill>
+                    <a:blip r:embed="rId123">
+                      <a:extLst>
+                        <a:ext uri="{28A0092B-C50C-407E-A947-70E740481C1C}">
+                          <a14:useLocalDpi xmlns:a14="http://schemas.microsoft.com/office/drawing/2010/main" val="0"/>
+                        </a:ext>
+                      </a:extLst>
+                    </a:blip>
+                    <a:srcRect/>
+                    <a:stretch>
+                      <a:fillRect/>
+                    </a:stretch>
+                  </pic:blipFill>
+                  <pic:spPr bwMode="auto">
+                    <a:xfrm>
+                      <a:off x="0" y="0"/>
+                      <a:ext cx="2619375" cy="1743075"/>
+                    </a:xfrm>
+                    <a:prstGeom prst="rect">
+                      <a:avLst/>
+                    </a:prstGeom>
+                    <a:noFill/>
+                    <a:ln>
+                      <a:noFill/>
+                    </a:ln>
+                  </pic:spPr>
+                </pic:pic>
+              </a:graphicData>
+            </a:graphic>
+          </wp:inline>
+        </w:drawing>
+      </w:r>
+    </w:p>
+    <w:p>
+      <w:pPr>
+        <w:pStyle w:val="ListParagraph"/>
+        <w:rPr>
+          <w:b/>
+          <w:bCs/>
+          <w:sz w:val="32"/>
+          <w:szCs w:val="32"/>
+        </w:rPr>
+      </w:pPr>
+    </w:p>
+    <w:p>
+      <w:pPr>
+        <w:pStyle w:val="ListParagraph"/>
+        <w:numPr>
+          <w:ilvl w:val="0"/>
+          <w:numId w:val="2"/>
+        </w:numPr>
+        <w:jc w:val="center"/>
+        <w:rPr>
+          <w:b/>
+          <w:bCs/>
+          <w:sz w:val="32"/>
+          <w:szCs w:val="32"/>
+        </w:rPr>
+      </w:pPr>
+      <w:r>
+        <w:rPr>
+          <w:b/>
+          <w:bCs/>
+          <w:sz w:val="32"/>
+          <w:szCs w:val="32"/>
+        </w:rPr>
+        <w:t>creosote bush</w:t>
+      </w:r>
+    </w:p>
+    <w:p>
+      <w:pPr>
+        <w:pStyle w:val="ListParagraph"/>
+        <w:rPr>
+          <w:b/>
+          <w:bCs/>
+          <w:sz w:val="32"/>
+          <w:szCs w:val="32"/>
+        </w:rPr>
+      </w:pPr>
+      <w:r>
+        <w:rPr>
+          <w:b/>
+          <w:bCs/>
+          <w:noProof/>
+          <w:sz w:val="32"/>
+          <w:szCs w:val="32"/>
+        </w:rPr>
+        <w:drawing>
+          <wp:inline distT="0" distB="0" distL="0" distR="0" wp14:anchorId="4E0001E5" wp14:editId="05524963">
+            <wp:extent cx="2466975" cy="1847850"/>
+            <wp:effectExtent l="0" t="0" r="9525" b="0"/>
+            <wp:docPr id="1168338396" name="Picture 22" descr="Creosote Bush"/>
+            <wp:cNvGraphicFramePr>
+              <a:graphicFrameLocks xmlns:a="http://schemas.openxmlformats.org/drawingml/2006/main" noChangeAspect="1"/>
+            </wp:cNvGraphicFramePr>
+            <a:graphic xmlns:a="http://schemas.openxmlformats.org/drawingml/2006/main">
+              <a:graphicData uri="http://schemas.openxmlformats.org/drawingml/2006/picture">
+                <pic:pic xmlns:pic="http://schemas.openxmlformats.org/drawingml/2006/picture">
+                  <pic:nvPicPr>
+                    <pic:cNvPr id="0" name="Picture 43" descr="Creosote Bush"/>
+                    <pic:cNvPicPr>
+                      <a:picLocks noChangeAspect="1" noChangeArrowheads="1"/>
+                    </pic:cNvPicPr>
+                  </pic:nvPicPr>
+                  <pic:blipFill>
+                    <a:blip r:embed="rId124">
+                      <a:extLst>
+                        <a:ext uri="{28A0092B-C50C-407E-A947-70E740481C1C}">
+                          <a14:useLocalDpi xmlns:a14="http://schemas.microsoft.com/office/drawing/2010/main" val="0"/>
+                        </a:ext>
+                      </a:extLst>
+                    </a:blip>
+                    <a:srcRect/>
+                    <a:stretch>
+                      <a:fillRect/>
+                    </a:stretch>
+                  </pic:blipFill>
+                  <pic:spPr bwMode="auto">
+                    <a:xfrm>
+                      <a:off x="0" y="0"/>
+                      <a:ext cx="2466975" cy="1847850"/>
+                    </a:xfrm>
+                    <a:prstGeom prst="rect">
+                      <a:avLst/>
+                    </a:prstGeom>
+                    <a:noFill/>
+                    <a:ln>
+                      <a:noFill/>
+                    </a:ln>
+                  </pic:spPr>
+                </pic:pic>
+              </a:graphicData>
+            </a:graphic>
+          </wp:inline>
+        </w:drawing>
+      </w:r>
+      <w:r>
+        <w:rPr>
+          <w:b/>
+          <w:bCs/>
+          <w:sz w:val="32"/>
+          <w:szCs w:val="32"/>
+        </w:rPr>
+        <w:t xml:space="preserve"> </w:t>
+      </w:r>
+      <w:r>
+        <w:rPr>
+          <w:b/>
+          <w:bCs/>
+          <w:noProof/>
+          <w:sz w:val="32"/>
+          <w:szCs w:val="32"/>
+        </w:rPr>
+        <w:drawing>
+          <wp:inline distT="0" distB="0" distL="0" distR="0" wp14:anchorId="446265DB" wp14:editId="612692D6">
+            <wp:extent cx="2619375" cy="1743075"/>
+            <wp:effectExtent l="0" t="0" r="9525" b="9525"/>
+            <wp:docPr id="1809577869" name="Picture 23" descr="The Wild World of the Creosote Bush — In Defense of Plants"/>
+            <wp:cNvGraphicFramePr>
+              <a:graphicFrameLocks xmlns:a="http://schemas.openxmlformats.org/drawingml/2006/main" noChangeAspect="1"/>
+            </wp:cNvGraphicFramePr>
+            <a:graphic xmlns:a="http://schemas.openxmlformats.org/drawingml/2006/main">
+              <a:graphicData uri="http://schemas.openxmlformats.org/drawingml/2006/picture">
+                <pic:pic xmlns:pic="http://schemas.openxmlformats.org/drawingml/2006/picture">
+                  <pic:nvPicPr>
+                    <pic:cNvPr id="0" name="Picture 45" descr="The Wild World of the Creosote Bush — In Defense of Plants"/>
+                    <pic:cNvPicPr>
+                      <a:picLocks noChangeAspect="1" noChangeArrowheads="1"/>
+                    </pic:cNvPicPr>
+                  </pic:nvPicPr>
+                  <pic:blipFill>
+                    <a:blip r:embed="rId125">
+                      <a:extLst>
+                        <a:ext uri="{28A0092B-C50C-407E-A947-70E740481C1C}">
+                          <a14:useLocalDpi xmlns:a14="http://schemas.microsoft.com/office/drawing/2010/main" val="0"/>
+                        </a:ext>
+                      </a:extLst>
+                    </a:blip>
+                    <a:srcRect/>
+                    <a:stretch>
+                      <a:fillRect/>
+                    </a:stretch>
+                  </pic:blipFill>
+                  <pic:spPr bwMode="auto">
+                    <a:xfrm>
+                      <a:off x="0" y="0"/>
+                      <a:ext cx="2619375" cy="1743075"/>
+                    </a:xfrm>
+                    <a:prstGeom prst="rect">
+                      <a:avLst/>
+                    </a:prstGeom>
+                    <a:noFill/>
+                    <a:ln>
+                      <a:noFill/>
+                    </a:ln>
+                  </pic:spPr>
+                </pic:pic>
+              </a:graphicData>
+            </a:graphic>
+          </wp:inline>
+        </w:drawing>
+      </w:r>
+      <w:r>
+        <w:rPr>
+          <w:b/>
+          <w:bCs/>
+          <w:sz w:val="32"/>
+          <w:szCs w:val="32"/>
+        </w:rPr>
+        <w:t xml:space="preserve"> </w:t>
+      </w:r>
+      <w:r>
+        <w:rPr>
+          <w:b/>
+          <w:bCs/>
+          <w:noProof/>
+          <w:sz w:val="32"/>
+          <w:szCs w:val="32"/>
+        </w:rPr>
+        <w:drawing>
+          <wp:inline distT="0" distB="0" distL="0" distR="0" wp14:anchorId="472716F9" wp14:editId="5673FE9A">
+            <wp:extent cx="2619375" cy="1743075"/>
+            <wp:effectExtent l="0" t="0" r="9525" b="9525"/>
+            <wp:docPr id="1649048355" name="Picture 24" descr="Creosotebush - Grand Canyon-Parashant National Monument (U.S. National Park  Service)"/>
+            <wp:cNvGraphicFramePr>
+              <a:graphicFrameLocks xmlns:a="http://schemas.openxmlformats.org/drawingml/2006/main" noChangeAspect="1"/>
+            </wp:cNvGraphicFramePr>
+            <a:graphic xmlns:a="http://schemas.openxmlformats.org/drawingml/2006/main">
+              <a:graphicData uri="http://schemas.openxmlformats.org/drawingml/2006/picture">
+                <pic:pic xmlns:pic="http://schemas.openxmlformats.org/drawingml/2006/picture">
+                  <pic:nvPicPr>
+                    <pic:cNvPr id="0" name="Picture 47" descr="Creosotebush - Grand Canyon-Parashant National Monument (U.S. National Park  Service)"/>
+                    <pic:cNvPicPr>
+                      <a:picLocks noChangeAspect="1" noChangeArrowheads="1"/>
+                    </pic:cNvPicPr>
+                  </pic:nvPicPr>
+                  <pic:blipFill>
+                    <a:blip r:embed="rId126">
+                      <a:extLst>
+                        <a:ext uri="{28A0092B-C50C-407E-A947-70E740481C1C}">
+                          <a14:useLocalDpi xmlns:a14="http://schemas.microsoft.com/office/drawing/2010/main" val="0"/>
+                        </a:ext>
+                      </a:extLst>
+                    </a:blip>
+                    <a:srcRect/>
+                    <a:stretch>
+                      <a:fillRect/>
+                    </a:stretch>
+                  </pic:blipFill>
+                  <pic:spPr bwMode="auto">
+                    <a:xfrm>
+                      <a:off x="0" y="0"/>
+                      <a:ext cx="2619375" cy="1743075"/>
+                    </a:xfrm>
+                    <a:prstGeom prst="rect">
+                      <a:avLst/>
+                    </a:prstGeom>
+                    <a:noFill/>
+                    <a:ln>
+                      <a:noFill/>
+                    </a:ln>
+                  </pic:spPr>
+                </pic:pic>
+              </a:graphicData>
+            </a:graphic>
+          </wp:inline>
+        </w:drawing>
+      </w:r>
+      <w:r>
+        <w:rPr>
+          <w:b/>
+          <w:bCs/>
+          <w:sz w:val="32"/>
+          <w:szCs w:val="32"/>
+        </w:rPr>
+        <w:t xml:space="preserve"> </w:t>
+      </w:r>
+      <w:r>
+        <w:rPr>
+          <w:b/>
+          <w:bCs/>
+          <w:noProof/>
+          <w:sz w:val="32"/>
+          <w:szCs w:val="32"/>
+        </w:rPr>
+        <w:drawing>
+          <wp:inline distT="0" distB="0" distL="0" distR="0" wp14:anchorId="6FE14F7A" wp14:editId="163D8663">
+            <wp:extent cx="2549878" cy="1323975"/>
+            <wp:effectExtent l="0" t="0" r="3175" b="0"/>
+            <wp:docPr id="499049979" name="Picture 25" descr="Creosote - Friends of the Verde River"/>
+            <wp:cNvGraphicFramePr>
+              <a:graphicFrameLocks xmlns:a="http://schemas.openxmlformats.org/drawingml/2006/main" noChangeAspect="1"/>
+            </wp:cNvGraphicFramePr>
+            <a:graphic xmlns:a="http://schemas.openxmlformats.org/drawingml/2006/main">
+              <a:graphicData uri="http://schemas.openxmlformats.org/drawingml/2006/picture">
+                <pic:pic xmlns:pic="http://schemas.openxmlformats.org/drawingml/2006/picture">
+                  <pic:nvPicPr>
+                    <pic:cNvPr id="0" name="Picture 49" descr="Creosote - Friends of the Verde River"/>
+                    <pic:cNvPicPr>
+                      <a:picLocks noChangeAspect="1" noChangeArrowheads="1"/>
+                    </pic:cNvPicPr>
+                  </pic:nvPicPr>
+                  <pic:blipFill>
+                    <a:blip r:embed="rId127">
+                      <a:extLst>
+                        <a:ext uri="{28A0092B-C50C-407E-A947-70E740481C1C}">
+                          <a14:useLocalDpi xmlns:a14="http://schemas.microsoft.com/office/drawing/2010/main" val="0"/>
+                        </a:ext>
+                      </a:extLst>
+                    </a:blip>
+                    <a:srcRect/>
+                    <a:stretch>
+                      <a:fillRect/>
+                    </a:stretch>
+                  </pic:blipFill>
+                  <pic:spPr bwMode="auto">
+                    <a:xfrm>
+                      <a:off x="0" y="0"/>
+                      <a:ext cx="2553990" cy="1326110"/>
+                    </a:xfrm>
+                    <a:prstGeom prst="rect">
+                      <a:avLst/>
+                    </a:prstGeom>
+                    <a:noFill/>
+                    <a:ln>
+                      <a:noFill/>
+                    </a:ln>
+                  </pic:spPr>
+                </pic:pic>
+              </a:graphicData>
+            </a:graphic>
+          </wp:inline>
+        </w:drawing>
+      </w:r>
+    </w:p>
+    <w:p>
+      <w:pPr>
+        <w:pStyle w:val="ListParagraph"/>
+        <w:numPr>
+          <w:ilvl w:val="0"/>
+          <w:numId w:val="2"/>
+        </w:numPr>
+        <w:jc w:val="center"/>
+        <w:rPr>
+          <w:b/>
+          <w:bCs/>
+          <w:sz w:val="32"/>
+          <w:szCs w:val="32"/>
+        </w:rPr>
+      </w:pPr>
+      <w:r>
+        <w:rPr>
+          <w:b/>
+          <w:bCs/>
+          <w:sz w:val="32"/>
+          <w:szCs w:val="32"/>
+        </w:rPr>
+        <w:lastRenderedPageBreak/>
+        <w:t>jojoba</w:t>
+      </w:r>
+    </w:p>
+    <w:p>
+      <w:pPr>
+        <w:pStyle w:val="ListParagraph"/>
+        <w:rPr>
+          <w:b/>
+          <w:bCs/>
+          <w:sz w:val="32"/>
+          <w:szCs w:val="32"/>
+        </w:rPr>
+      </w:pPr>
+      <w:r>
+        <w:rPr>
+          <w:b/>
+          <w:bCs/>
+          <w:noProof/>
+          <w:sz w:val="32"/>
+          <w:szCs w:val="32"/>
+        </w:rPr>
+        <w:drawing>
+          <wp:inline distT="0" distB="0" distL="0" distR="0" wp14:anchorId="14A2E40E" wp14:editId="457DD81A">
+            <wp:extent cx="2619375" cy="1743075"/>
+            <wp:effectExtent l="0" t="0" r="9525" b="9525"/>
+            <wp:docPr id="1139206090" name="Picture 26" descr="Pioneering Jojoba Farmers in Arizona's Sonoran Desert"/>
+            <wp:cNvGraphicFramePr>
+              <a:graphicFrameLocks xmlns:a="http://schemas.openxmlformats.org/drawingml/2006/main" noChangeAspect="1"/>
+            </wp:cNvGraphicFramePr>
+            <a:graphic xmlns:a="http://schemas.openxmlformats.org/drawingml/2006/main">
+              <a:graphicData uri="http://schemas.openxmlformats.org/drawingml/2006/picture">
+                <pic:pic xmlns:pic="http://schemas.openxmlformats.org/drawingml/2006/picture">
+                  <pic:nvPicPr>
+                    <pic:cNvPr id="0" name="Picture 51" descr="Pioneering Jojoba Farmers in Arizona's Sonoran Desert"/>
+                    <pic:cNvPicPr>
+                      <a:picLocks noChangeAspect="1" noChangeArrowheads="1"/>
+                    </pic:cNvPicPr>
+                  </pic:nvPicPr>
+                  <pic:blipFill>
+                    <a:blip r:embed="rId128">
+                      <a:extLst>
+                        <a:ext uri="{28A0092B-C50C-407E-A947-70E740481C1C}">
+                          <a14:useLocalDpi xmlns:a14="http://schemas.microsoft.com/office/drawing/2010/main" val="0"/>
+                        </a:ext>
+                      </a:extLst>
+                    </a:blip>
+                    <a:srcRect/>
+                    <a:stretch>
+                      <a:fillRect/>
+                    </a:stretch>
+                  </pic:blipFill>
+                  <pic:spPr bwMode="auto">
+                    <a:xfrm>
+                      <a:off x="0" y="0"/>
+                      <a:ext cx="2619375" cy="1743075"/>
+                    </a:xfrm>
+                    <a:prstGeom prst="rect">
+                      <a:avLst/>
+                    </a:prstGeom>
+                    <a:noFill/>
+                    <a:ln>
+                      <a:noFill/>
+                    </a:ln>
+                  </pic:spPr>
+                </pic:pic>
+              </a:graphicData>
+            </a:graphic>
+          </wp:inline>
+        </w:drawing>
+      </w:r>
+      <w:r>
+        <w:rPr>
+          <w:b/>
+          <w:bCs/>
+          <w:sz w:val="32"/>
+          <w:szCs w:val="32"/>
+        </w:rPr>
+        <w:t xml:space="preserve"> </w:t>
+      </w:r>
+      <w:r>
+        <w:rPr>
+          <w:b/>
+          <w:bCs/>
+          <w:noProof/>
+          <w:sz w:val="32"/>
+          <w:szCs w:val="32"/>
+        </w:rPr>
+        <w:drawing>
+          <wp:inline distT="0" distB="0" distL="0" distR="0" wp14:anchorId="35003FB3" wp14:editId="396F71F7">
+            <wp:extent cx="2466975" cy="1847850"/>
+            <wp:effectExtent l="0" t="0" r="9525" b="0"/>
+            <wp:docPr id="613691120" name="Picture 27" descr="Xtremehorticulture of the Desert: Desert plants: Jojoba"/>
+            <wp:cNvGraphicFramePr>
+              <a:graphicFrameLocks xmlns:a="http://schemas.openxmlformats.org/drawingml/2006/main" noChangeAspect="1"/>
+            </wp:cNvGraphicFramePr>
+            <a:graphic xmlns:a="http://schemas.openxmlformats.org/drawingml/2006/main">
+              <a:graphicData uri="http://schemas.openxmlformats.org/drawingml/2006/picture">
+                <pic:pic xmlns:pic="http://schemas.openxmlformats.org/drawingml/2006/picture">
+                  <pic:nvPicPr>
+                    <pic:cNvPr id="0" name="Picture 53" descr="Xtremehorticulture of the Desert: Desert plants: Jojoba"/>
+                    <pic:cNvPicPr>
+                      <a:picLocks noChangeAspect="1" noChangeArrowheads="1"/>
+                    </pic:cNvPicPr>
+                  </pic:nvPicPr>
+                  <pic:blipFill>
+                    <a:blip r:embed="rId129">
+                      <a:extLst>
+                        <a:ext uri="{28A0092B-C50C-407E-A947-70E740481C1C}">
+                          <a14:useLocalDpi xmlns:a14="http://schemas.microsoft.com/office/drawing/2010/main" val="0"/>
+                        </a:ext>
+                      </a:extLst>
+                    </a:blip>
+                    <a:srcRect/>
+                    <a:stretch>
+                      <a:fillRect/>
+                    </a:stretch>
+                  </pic:blipFill>
+                  <pic:spPr bwMode="auto">
+                    <a:xfrm>
+                      <a:off x="0" y="0"/>
+                      <a:ext cx="2466975" cy="1847850"/>
+                    </a:xfrm>
+                    <a:prstGeom prst="rect">
+                      <a:avLst/>
+                    </a:prstGeom>
+                    <a:noFill/>
+                    <a:ln>
+                      <a:noFill/>
+                    </a:ln>
+                  </pic:spPr>
+                </pic:pic>
+              </a:graphicData>
+            </a:graphic>
+          </wp:inline>
+        </w:drawing>
+      </w:r>
+    </w:p>
+    <w:p>
+      <w:pPr>
+        <w:pStyle w:val="ListParagraph"/>
+        <w:rPr>
+          <w:b/>
+          <w:bCs/>
+          <w:sz w:val="32"/>
+          <w:szCs w:val="32"/>
+        </w:rPr>
+      </w:pPr>
+      <w:r>
+        <w:rPr>
+          <w:b/>
+          <w:bCs/>
+          <w:noProof/>
+          <w:sz w:val="32"/>
+          <w:szCs w:val="32"/>
+        </w:rPr>
+        <w:drawing>
+          <wp:inline distT="0" distB="0" distL="0" distR="0" wp14:anchorId="2F6EB8C8" wp14:editId="5F8C7C8B">
+            <wp:extent cx="2466975" cy="1847850"/>
+            <wp:effectExtent l="0" t="0" r="9525" b="0"/>
+            <wp:docPr id="1791146823" name="Picture 28" descr="Jojoba - Wikipedia"/>
+            <wp:cNvGraphicFramePr>
+              <a:graphicFrameLocks xmlns:a="http://schemas.openxmlformats.org/drawingml/2006/main" noChangeAspect="1"/>
+            </wp:cNvGraphicFramePr>
+            <a:graphic xmlns:a="http://schemas.openxmlformats.org/drawingml/2006/main">
+              <a:graphicData uri="http://schemas.openxmlformats.org/drawingml/2006/picture">
+                <pic:pic xmlns:pic="http://schemas.openxmlformats.org/drawingml/2006/picture">
+                  <pic:nvPicPr>
+                    <pic:cNvPr id="0" name="Picture 55" descr="Jojoba - Wikipedia"/>
+                    <pic:cNvPicPr>
+                      <a:picLocks noChangeAspect="1" noChangeArrowheads="1"/>
+                    </pic:cNvPicPr>
+                  </pic:nvPicPr>
+                  <pic:blipFill>
+                    <a:blip r:embed="rId130">
+                      <a:extLst>
+                        <a:ext uri="{28A0092B-C50C-407E-A947-70E740481C1C}">
+                          <a14:useLocalDpi xmlns:a14="http://schemas.microsoft.com/office/drawing/2010/main" val="0"/>
+                        </a:ext>
+                      </a:extLst>
+                    </a:blip>
+                    <a:srcRect/>
+                    <a:stretch>
+                      <a:fillRect/>
+                    </a:stretch>
+                  </pic:blipFill>
+                  <pic:spPr bwMode="auto">
+                    <a:xfrm>
+                      <a:off x="0" y="0"/>
+                      <a:ext cx="2466975" cy="1847850"/>
+                    </a:xfrm>
+                    <a:prstGeom prst="rect">
+                      <a:avLst/>
+                    </a:prstGeom>
+                    <a:noFill/>
+                    <a:ln>
+                      <a:noFill/>
+                    </a:ln>
+                  </pic:spPr>
+                </pic:pic>
+              </a:graphicData>
+            </a:graphic>
+          </wp:inline>
+        </w:drawing>
+      </w:r>
+      <w:r>
+        <w:rPr>
+          <w:b/>
+          <w:bCs/>
+          <w:sz w:val="32"/>
+          <w:szCs w:val="32"/>
+        </w:rPr>
+        <w:t xml:space="preserve"> </w:t>
+      </w:r>
+      <w:r>
+        <w:rPr>
+          <w:b/>
+          <w:bCs/>
+          <w:noProof/>
+          <w:sz w:val="32"/>
+          <w:szCs w:val="32"/>
+        </w:rPr>
+        <w:drawing>
+          <wp:inline distT="0" distB="0" distL="0" distR="0" wp14:anchorId="3F39EFC2" wp14:editId="14C65C8C">
+            <wp:extent cx="2514600" cy="1819275"/>
+            <wp:effectExtent l="0" t="0" r="0" b="9525"/>
+            <wp:docPr id="867489181" name="Picture 29" descr="Jojoba Plant. Jojoba Shrubs Growing at Farm in Desert Stock Photo - Image  of natural, chinensis: 130168402"/>
+            <wp:cNvGraphicFramePr>
+              <a:graphicFrameLocks xmlns:a="http://schemas.openxmlformats.org/drawingml/2006/main" noChangeAspect="1"/>
+            </wp:cNvGraphicFramePr>
+            <a:graphic xmlns:a="http://schemas.openxmlformats.org/drawingml/2006/main">
+              <a:graphicData uri="http://schemas.openxmlformats.org/drawingml/2006/picture">
+                <pic:pic xmlns:pic="http://schemas.openxmlformats.org/drawingml/2006/picture">
+                  <pic:nvPicPr>
+                    <pic:cNvPr id="0" name="Picture 57" descr="Jojoba Plant. Jojoba Shrubs Growing at Farm in Desert Stock Photo - Image  of natural, chinensis: 130168402"/>
+                    <pic:cNvPicPr>
+                      <a:picLocks noChangeAspect="1" noChangeArrowheads="1"/>
+                    </pic:cNvPicPr>
+                  </pic:nvPicPr>
+                  <pic:blipFill>
+                    <a:blip r:embed="rId131">
+                      <a:extLst>
+                        <a:ext uri="{28A0092B-C50C-407E-A947-70E740481C1C}">
+                          <a14:useLocalDpi xmlns:a14="http://schemas.microsoft.com/office/drawing/2010/main" val="0"/>
+                        </a:ext>
+                      </a:extLst>
+                    </a:blip>
+                    <a:srcRect/>
+                    <a:stretch>
+                      <a:fillRect/>
+                    </a:stretch>
+                  </pic:blipFill>
+                  <pic:spPr bwMode="auto">
+                    <a:xfrm>
+                      <a:off x="0" y="0"/>
+                      <a:ext cx="2514600" cy="1819275"/>
+                    </a:xfrm>
+                    <a:prstGeom prst="rect">
+                      <a:avLst/>
+                    </a:prstGeom>
+                    <a:noFill/>
+                    <a:ln>
+                      <a:noFill/>
+                    </a:ln>
+                  </pic:spPr>
+                </pic:pic>
+              </a:graphicData>
+            </a:graphic>
+          </wp:inline>
+        </w:drawing>
+      </w:r>
+    </w:p>
+    <w:p>
+      <w:pPr>
+        <w:pStyle w:val="ListParagraph"/>
+        <w:rPr>
+          <w:b/>
+          <w:bCs/>
+          <w:sz w:val="32"/>
+          <w:szCs w:val="32"/>
+        </w:rPr>
+      </w:pPr>
+    </w:p>
+    <w:p>
+      <w:pPr>
+        <w:pStyle w:val="ListParagraph"/>
+        <w:numPr>
+          <w:ilvl w:val="0"/>
+          <w:numId w:val="2"/>
+        </w:numPr>
+        <w:jc w:val="center"/>
+        <w:rPr>
+          <w:b/>
+          <w:bCs/>
+          <w:sz w:val="32"/>
+          <w:szCs w:val="32"/>
+        </w:rPr>
+      </w:pPr>
+      <w:r>
+        <w:rPr>
+          <w:b/>
+          <w:bCs/>
+          <w:sz w:val="32"/>
+          <w:szCs w:val="32"/>
+        </w:rPr>
+        <w:t>prickly pear</w:t>
+      </w:r>
+    </w:p>
+    <w:p>
+      <w:pPr>
+        <w:pStyle w:val="ListParagraph"/>
+        <w:rPr>
+          <w:b/>
+          <w:bCs/>
+          <w:sz w:val="32"/>
+          <w:szCs w:val="32"/>
+        </w:rPr>
+      </w:pPr>
+      <w:r>
+        <w:rPr>
+          <w:b/>
+          <w:bCs/>
+          <w:noProof/>
+          <w:sz w:val="32"/>
+          <w:szCs w:val="32"/>
+        </w:rPr>
+        <w:drawing>
+          <wp:inline distT="0" distB="0" distL="0" distR="0" wp14:anchorId="7716EBF6" wp14:editId="6F7A8A3C">
+            <wp:extent cx="2609850" cy="1752600"/>
+            <wp:effectExtent l="0" t="0" r="0" b="0"/>
+            <wp:docPr id="653983457" name="Picture 30" descr="Prickly pear | Description, Uses, &amp; Species | Britannica"/>
+            <wp:cNvGraphicFramePr>
+              <a:graphicFrameLocks xmlns:a="http://schemas.openxmlformats.org/drawingml/2006/main" noChangeAspect="1"/>
+            </wp:cNvGraphicFramePr>
+            <a:graphic xmlns:a="http://schemas.openxmlformats.org/drawingml/2006/main">
+              <a:graphicData uri="http://schemas.openxmlformats.org/drawingml/2006/picture">
+                <pic:pic xmlns:pic="http://schemas.openxmlformats.org/drawingml/2006/picture">
+                  <pic:nvPicPr>
+                    <pic:cNvPr id="0" name="Picture 59" descr="Prickly pear | Description, Uses, &amp; Species | Britannica"/>
+                    <pic:cNvPicPr>
+                      <a:picLocks noChangeAspect="1" noChangeArrowheads="1"/>
+                    </pic:cNvPicPr>
+                  </pic:nvPicPr>
+                  <pic:blipFill>
+                    <a:blip r:embed="rId132">
+                      <a:extLst>
+                        <a:ext uri="{28A0092B-C50C-407E-A947-70E740481C1C}">
+                          <a14:useLocalDpi xmlns:a14="http://schemas.microsoft.com/office/drawing/2010/main" val="0"/>
+                        </a:ext>
+                      </a:extLst>
+                    </a:blip>
+                    <a:srcRect/>
+                    <a:stretch>
+                      <a:fillRect/>
+                    </a:stretch>
+                  </pic:blipFill>
+                  <pic:spPr bwMode="auto">
+                    <a:xfrm>
+                      <a:off x="0" y="0"/>
+                      <a:ext cx="2609850" cy="1752600"/>
+                    </a:xfrm>
+                    <a:prstGeom prst="rect">
+                      <a:avLst/>
+                    </a:prstGeom>
+                    <a:noFill/>
+                    <a:ln>
+                      <a:noFill/>
+                    </a:ln>
+                  </pic:spPr>
+                </pic:pic>
+              </a:graphicData>
+            </a:graphic>
+          </wp:inline>
+        </w:drawing>
+      </w:r>
+      <w:r>
+        <w:rPr>
+          <w:b/>
+          <w:bCs/>
+          <w:sz w:val="32"/>
+          <w:szCs w:val="32"/>
+        </w:rPr>
+        <w:t xml:space="preserve"> </w:t>
+      </w:r>
+      <w:r>
+        <w:rPr>
+          <w:b/>
+          <w:bCs/>
+          <w:noProof/>
+          <w:sz w:val="32"/>
+          <w:szCs w:val="32"/>
+        </w:rPr>
+        <w:drawing>
+          <wp:inline distT="0" distB="0" distL="0" distR="0" wp14:anchorId="6E76C6A7" wp14:editId="37EB05A7">
+            <wp:extent cx="2952750" cy="1552575"/>
+            <wp:effectExtent l="0" t="0" r="0" b="9525"/>
+            <wp:docPr id="1909833374" name="Picture 31" descr="How to Grow Prickly Pear Cactus | Gardener's Path"/>
+            <wp:cNvGraphicFramePr>
+              <a:graphicFrameLocks xmlns:a="http://schemas.openxmlformats.org/drawingml/2006/main" noChangeAspect="1"/>
+            </wp:cNvGraphicFramePr>
+            <a:graphic xmlns:a="http://schemas.openxmlformats.org/drawingml/2006/main">
+              <a:graphicData uri="http://schemas.openxmlformats.org/drawingml/2006/picture">
+                <pic:pic xmlns:pic="http://schemas.openxmlformats.org/drawingml/2006/picture">
+                  <pic:nvPicPr>
+                    <pic:cNvPr id="0" name="Picture 61" descr="How to Grow Prickly Pear Cactus | Gardener's Path"/>
+                    <pic:cNvPicPr>
+                      <a:picLocks noChangeAspect="1" noChangeArrowheads="1"/>
+                    </pic:cNvPicPr>
+                  </pic:nvPicPr>
+                  <pic:blipFill>
+                    <a:blip r:embed="rId133">
+                      <a:extLst>
+                        <a:ext uri="{28A0092B-C50C-407E-A947-70E740481C1C}">
+                          <a14:useLocalDpi xmlns:a14="http://schemas.microsoft.com/office/drawing/2010/main" val="0"/>
+                        </a:ext>
+                      </a:extLst>
+                    </a:blip>
+                    <a:srcRect/>
+                    <a:stretch>
+                      <a:fillRect/>
+                    </a:stretch>
+                  </pic:blipFill>
+                  <pic:spPr bwMode="auto">
+                    <a:xfrm>
+                      <a:off x="0" y="0"/>
+                      <a:ext cx="2952750" cy="1552575"/>
+                    </a:xfrm>
+                    <a:prstGeom prst="rect">
+                      <a:avLst/>
+                    </a:prstGeom>
+                    <a:noFill/>
+                    <a:ln>
+                      <a:noFill/>
+                    </a:ln>
+                  </pic:spPr>
+                </pic:pic>
+              </a:graphicData>
+            </a:graphic>
+          </wp:inline>
+        </w:drawing>
+      </w:r>
+      <w:r>
+        <w:rPr>
+          <w:b/>
+          <w:bCs/>
+          <w:sz w:val="32"/>
+          <w:szCs w:val="32"/>
+        </w:rPr>
+        <w:t xml:space="preserve"> </w:t>
+      </w:r>
+      <w:r>
+        <w:rPr>
+          <w:b/>
+          <w:bCs/>
+          <w:noProof/>
+          <w:sz w:val="32"/>
+          <w:szCs w:val="32"/>
+        </w:rPr>
+        <w:drawing>
+          <wp:inline distT="0" distB="0" distL="0" distR="0" wp14:anchorId="2B320ED5" wp14:editId="08C90607">
+            <wp:extent cx="2143125" cy="2143125"/>
+            <wp:effectExtent l="0" t="0" r="9525" b="9525"/>
+            <wp:docPr id="1468620880" name="Picture 32" descr="How to Plant and Grow Prickly Pear Cactus"/>
+            <wp:cNvGraphicFramePr>
+              <a:graphicFrameLocks xmlns:a="http://schemas.openxmlformats.org/drawingml/2006/main" noChangeAspect="1"/>
+            </wp:cNvGraphicFramePr>
+            <a:graphic xmlns:a="http://schemas.openxmlformats.org/drawingml/2006/main">
+              <a:graphicData uri="http://schemas.openxmlformats.org/drawingml/2006/picture">
+                <pic:pic xmlns:pic="http://schemas.openxmlformats.org/drawingml/2006/picture">
+                  <pic:nvPicPr>
+                    <pic:cNvPr id="0" name="Picture 63" descr="How to Plant and Grow Prickly Pear Cactus"/>
+                    <pic:cNvPicPr>
+                      <a:picLocks noChangeAspect="1" noChangeArrowheads="1"/>
+                    </pic:cNvPicPr>
+                  </pic:nvPicPr>
+                  <pic:blipFill>
+                    <a:blip r:embed="rId134">
+                      <a:extLst>
+                        <a:ext uri="{28A0092B-C50C-407E-A947-70E740481C1C}">
+                          <a14:useLocalDpi xmlns:a14="http://schemas.microsoft.com/office/drawing/2010/main" val="0"/>
+                        </a:ext>
+                      </a:extLst>
+                    </a:blip>
+                    <a:srcRect/>
+                    <a:stretch>
+                      <a:fillRect/>
+                    </a:stretch>
+                  </pic:blipFill>
+                  <pic:spPr bwMode="auto">
+                    <a:xfrm>
+                      <a:off x="0" y="0"/>
+                      <a:ext cx="2143125" cy="2143125"/>
                     </a:xfrm>
                     <a:prstGeom prst="rect">
                       <a:avLst/>

</xml_diff>